<commit_message>
Added documents maintained details
</commit_message>
<xml_diff>
--- a/report/FaceRecognigationSynopsis.docx
+++ b/report/FaceRecognigationSynopsis.docx
@@ -3626,11 +3626,8 @@
     <w:p>
       <w:pPr>
         <w:pStyle w:val="ListParagraph"/>
-        <w:numPr>
-          <w:ilvl w:val="0"/>
-          <w:numId w:val="6"/>
-        </w:numPr>
         <w:spacing w:before="0" w:line="480" w:lineRule="auto"/>
+        <w:ind w:left="1800"/>
         <w:rPr>
           <w:rFonts w:ascii="Arial" w:eastAsia="Times New Roman" w:hAnsi="Arial" w:cs="Arial"/>
           <w:i/>
@@ -3712,6 +3709,293 @@
         <w:t>Documents maintained</w:t>
       </w:r>
       <w:bookmarkEnd w:id="13"/>
+    </w:p>
+    <w:p>
+      <w:pPr>
+        <w:pStyle w:val="ListParagraph"/>
+        <w:numPr>
+          <w:ilvl w:val="0"/>
+          <w:numId w:val="1"/>
+        </w:numPr>
+        <w:autoSpaceDE w:val="0"/>
+        <w:autoSpaceDN w:val="0"/>
+        <w:adjustRightInd w:val="0"/>
+        <w:spacing w:after="0" w:line="480" w:lineRule="auto"/>
+        <w:jc w:val="both"/>
+        <w:rPr>
+          <w:rFonts w:ascii="Times New Roman" w:hAnsi="Times New Roman" w:cs="Times New Roman"/>
+          <w:color w:val="000000"/>
+          <w:sz w:val="23"/>
+          <w:szCs w:val="23"/>
+        </w:rPr>
+      </w:pPr>
+      <w:r>
+        <w:rPr>
+          <w:rFonts w:ascii="Times New Roman" w:hAnsi="Times New Roman" w:cs="Times New Roman"/>
+          <w:b/>
+          <w:color w:val="000000"/>
+          <w:sz w:val="23"/>
+          <w:szCs w:val="23"/>
+        </w:rPr>
+        <w:t>Admission Register</w:t>
+      </w:r>
+      <w:r>
+        <w:rPr>
+          <w:rFonts w:ascii="Times New Roman" w:hAnsi="Times New Roman" w:cs="Times New Roman"/>
+          <w:color w:val="000000"/>
+          <w:sz w:val="23"/>
+          <w:szCs w:val="23"/>
+        </w:rPr>
+        <w:t xml:space="preserve">: Form Number, </w:t>
+      </w:r>
+      <w:r>
+        <w:rPr>
+          <w:rFonts w:ascii="Times New Roman" w:hAnsi="Times New Roman" w:cs="Times New Roman"/>
+          <w:color w:val="000000"/>
+          <w:sz w:val="23"/>
+          <w:szCs w:val="23"/>
+        </w:rPr>
+        <w:t xml:space="preserve"> Name, Address with </w:t>
+      </w:r>
+      <w:r>
+        <w:rPr>
+          <w:rFonts w:ascii="Times New Roman" w:hAnsi="Times New Roman" w:cs="Times New Roman"/>
+          <w:color w:val="000000"/>
+          <w:sz w:val="23"/>
+          <w:szCs w:val="23"/>
+        </w:rPr>
+        <w:t xml:space="preserve">Contact Number, </w:t>
+      </w:r>
+      <w:r>
+        <w:rPr>
+          <w:rFonts w:ascii="Times New Roman" w:hAnsi="Times New Roman" w:cs="Times New Roman"/>
+          <w:color w:val="000000"/>
+          <w:sz w:val="23"/>
+          <w:szCs w:val="23"/>
+        </w:rPr>
+        <w:t xml:space="preserve"> Initial amount for registration, Form Submission Date.</w:t>
+      </w:r>
+    </w:p>
+    <w:p>
+      <w:pPr>
+        <w:pStyle w:val="ListParagraph"/>
+        <w:numPr>
+          <w:ilvl w:val="0"/>
+          <w:numId w:val="1"/>
+        </w:numPr>
+        <w:autoSpaceDE w:val="0"/>
+        <w:autoSpaceDN w:val="0"/>
+        <w:adjustRightInd w:val="0"/>
+        <w:spacing w:after="0" w:line="480" w:lineRule="auto"/>
+        <w:jc w:val="both"/>
+        <w:rPr>
+          <w:rFonts w:ascii="Times New Roman" w:hAnsi="Times New Roman" w:cs="Times New Roman"/>
+          <w:color w:val="000000"/>
+          <w:sz w:val="23"/>
+          <w:szCs w:val="23"/>
+        </w:rPr>
+      </w:pPr>
+      <w:r>
+        <w:rPr>
+          <w:rFonts w:ascii="Times New Roman" w:hAnsi="Times New Roman" w:cs="Times New Roman"/>
+          <w:b/>
+          <w:bCs/>
+          <w:color w:val="000000"/>
+          <w:sz w:val="23"/>
+          <w:szCs w:val="23"/>
+        </w:rPr>
+        <w:t xml:space="preserve">Enrolment </w:t>
+      </w:r>
+      <w:r>
+        <w:rPr>
+          <w:rFonts w:ascii="Times New Roman" w:hAnsi="Times New Roman" w:cs="Times New Roman"/>
+          <w:b/>
+          <w:bCs/>
+          <w:color w:val="000000"/>
+          <w:sz w:val="23"/>
+          <w:szCs w:val="23"/>
+        </w:rPr>
+        <w:t xml:space="preserve">Register: </w:t>
+      </w:r>
+      <w:r>
+        <w:rPr>
+          <w:rFonts w:ascii="Times New Roman" w:hAnsi="Times New Roman" w:cs="Times New Roman"/>
+          <w:color w:val="000000"/>
+          <w:sz w:val="23"/>
+          <w:szCs w:val="23"/>
+        </w:rPr>
+        <w:t xml:space="preserve">Form  </w:t>
+      </w:r>
+      <w:r>
+        <w:rPr>
+          <w:rFonts w:ascii="Times New Roman" w:hAnsi="Times New Roman" w:cs="Times New Roman"/>
+          <w:color w:val="000000"/>
+          <w:sz w:val="23"/>
+          <w:szCs w:val="23"/>
+        </w:rPr>
+        <w:t>Name,</w:t>
+      </w:r>
+      <w:r>
+        <w:rPr>
+          <w:rFonts w:ascii="Times New Roman" w:hAnsi="Times New Roman" w:cs="Times New Roman"/>
+          <w:color w:val="000000"/>
+          <w:sz w:val="23"/>
+          <w:szCs w:val="23"/>
+        </w:rPr>
+        <w:t xml:space="preserve"> Address with Contact Number.</w:t>
+      </w:r>
+    </w:p>
+    <w:p>
+      <w:pPr>
+        <w:pStyle w:val="ListParagraph"/>
+        <w:numPr>
+          <w:ilvl w:val="0"/>
+          <w:numId w:val="1"/>
+        </w:numPr>
+        <w:autoSpaceDE w:val="0"/>
+        <w:autoSpaceDN w:val="0"/>
+        <w:adjustRightInd w:val="0"/>
+        <w:spacing w:after="0" w:line="480" w:lineRule="auto"/>
+        <w:jc w:val="both"/>
+        <w:rPr>
+          <w:b/>
+        </w:rPr>
+      </w:pPr>
+      <w:r>
+        <w:rPr>
+          <w:rFonts w:ascii="Times New Roman" w:hAnsi="Times New Roman" w:cs="Times New Roman"/>
+          <w:b/>
+          <w:bCs/>
+          <w:color w:val="000000"/>
+          <w:sz w:val="23"/>
+          <w:szCs w:val="23"/>
+        </w:rPr>
+        <w:t xml:space="preserve">Examination Register: </w:t>
+      </w:r>
+      <w:r>
+        <w:rPr>
+          <w:rFonts w:ascii="Times New Roman" w:hAnsi="Times New Roman" w:cs="Times New Roman"/>
+          <w:color w:val="000000"/>
+          <w:sz w:val="23"/>
+          <w:szCs w:val="23"/>
+        </w:rPr>
+        <w:t xml:space="preserve">Enrolment Number, </w:t>
+      </w:r>
+      <w:r>
+        <w:rPr>
+          <w:rFonts w:ascii="Times New Roman" w:hAnsi="Times New Roman" w:cs="Times New Roman"/>
+          <w:color w:val="000000"/>
+          <w:sz w:val="23"/>
+          <w:szCs w:val="23"/>
+        </w:rPr>
+        <w:t xml:space="preserve"> Name, Addres</w:t>
+      </w:r>
+      <w:r>
+        <w:rPr>
+          <w:rFonts w:ascii="Times New Roman" w:hAnsi="Times New Roman" w:cs="Times New Roman"/>
+          <w:color w:val="000000"/>
+          <w:sz w:val="23"/>
+          <w:szCs w:val="23"/>
+        </w:rPr>
+        <w:t>s with Contact Number</w:t>
+      </w:r>
+      <w:r>
+        <w:rPr>
+          <w:rFonts w:ascii="Times New Roman" w:hAnsi="Times New Roman" w:cs="Times New Roman"/>
+          <w:color w:val="000000"/>
+          <w:sz w:val="23"/>
+          <w:szCs w:val="23"/>
+        </w:rPr>
+        <w:t xml:space="preserve">. </w:t>
+      </w:r>
+    </w:p>
+    <w:p>
+      <w:pPr>
+        <w:pStyle w:val="ListParagraph"/>
+        <w:numPr>
+          <w:ilvl w:val="0"/>
+          <w:numId w:val="1"/>
+        </w:numPr>
+        <w:autoSpaceDE w:val="0"/>
+        <w:autoSpaceDN w:val="0"/>
+        <w:adjustRightInd w:val="0"/>
+        <w:spacing w:after="0" w:line="480" w:lineRule="auto"/>
+        <w:jc w:val="both"/>
+        <w:rPr>
+          <w:b/>
+        </w:rPr>
+      </w:pPr>
+      <w:r>
+        <w:rPr>
+          <w:rFonts w:ascii="Times New Roman" w:hAnsi="Times New Roman" w:cs="Times New Roman"/>
+          <w:b/>
+          <w:bCs/>
+          <w:color w:val="000000"/>
+          <w:sz w:val="23"/>
+          <w:szCs w:val="23"/>
+        </w:rPr>
+        <w:t xml:space="preserve">Grade card generation: </w:t>
+      </w:r>
+      <w:r>
+        <w:rPr>
+          <w:rFonts w:ascii="Times New Roman" w:hAnsi="Times New Roman" w:cs="Times New Roman"/>
+          <w:color w:val="000000"/>
+          <w:sz w:val="23"/>
+          <w:szCs w:val="23"/>
+        </w:rPr>
+        <w:t>Enrolme</w:t>
+      </w:r>
+      <w:r>
+        <w:rPr>
+          <w:rFonts w:ascii="Times New Roman" w:hAnsi="Times New Roman" w:cs="Times New Roman"/>
+          <w:color w:val="000000"/>
+          <w:sz w:val="23"/>
+          <w:szCs w:val="23"/>
+        </w:rPr>
+        <w:t>nt Number, N</w:t>
+      </w:r>
+      <w:r>
+        <w:rPr>
+          <w:rFonts w:ascii="Times New Roman" w:hAnsi="Times New Roman" w:cs="Times New Roman"/>
+          <w:color w:val="000000"/>
+          <w:sz w:val="23"/>
+          <w:szCs w:val="23"/>
+        </w:rPr>
+        <w:t>ame, Addres</w:t>
+      </w:r>
+      <w:r>
+        <w:rPr>
+          <w:rFonts w:ascii="Times New Roman" w:hAnsi="Times New Roman" w:cs="Times New Roman"/>
+          <w:color w:val="000000"/>
+          <w:sz w:val="23"/>
+          <w:szCs w:val="23"/>
+        </w:rPr>
+        <w:t>s with Contact Number</w:t>
+      </w:r>
+      <w:r>
+        <w:rPr>
+          <w:rFonts w:ascii="Times New Roman" w:hAnsi="Times New Roman" w:cs="Times New Roman"/>
+          <w:color w:val="000000"/>
+          <w:sz w:val="23"/>
+          <w:szCs w:val="23"/>
+        </w:rPr>
+        <w:t>.</w:t>
+      </w:r>
+    </w:p>
+    <w:p>
+      <w:pPr>
+        <w:autoSpaceDE w:val="0"/>
+        <w:autoSpaceDN w:val="0"/>
+        <w:adjustRightInd w:val="0"/>
+        <w:spacing w:after="0" w:line="480" w:lineRule="auto"/>
+        <w:jc w:val="both"/>
+        <w:rPr>
+          <w:rFonts w:ascii="Times New Roman" w:hAnsi="Times New Roman" w:cs="Times New Roman"/>
+          <w:color w:val="000000"/>
+          <w:sz w:val="23"/>
+          <w:szCs w:val="23"/>
+        </w:rPr>
+      </w:pPr>
     </w:p>
     <w:p>
       <w:pPr>
@@ -3744,10 +4028,26 @@
     </w:p>
     <w:p>
       <w:pPr>
+        <w:autoSpaceDE w:val="0"/>
+        <w:autoSpaceDN w:val="0"/>
+        <w:adjustRightInd w:val="0"/>
+        <w:spacing w:after="0" w:line="480" w:lineRule="auto"/>
+        <w:jc w:val="both"/>
+        <w:rPr>
+          <w:rFonts w:ascii="Times New Roman" w:hAnsi="Times New Roman" w:cs="Times New Roman"/>
+          <w:color w:val="000000"/>
+          <w:sz w:val="23"/>
+          <w:szCs w:val="23"/>
+        </w:rPr>
+      </w:pPr>
+    </w:p>
+    <w:p>
+      <w:pPr>
         <w:pStyle w:val="Heading3"/>
       </w:pPr>
       <w:bookmarkStart w:id="14" w:name="_Toc344539152"/>
       <w:r>
+        <w:lastRenderedPageBreak/>
         <w:t>Work To Be Done</w:t>
       </w:r>
       <w:bookmarkEnd w:id="14"/>
@@ -3821,85 +4121,333 @@
     </w:p>
     <w:p>
       <w:r>
+        <w:t>Face recognition is an example of advanced recognition. The process is influenced by several features such as shape, reflectance, pose, occlusion and illumination which make it difficult. A human face is an extremely complex object with features that vary over time, especially the skin which cover human face which determines the important features of the face. It should be quite clear that human face is more difficult to model, and recognize than most industrial parts, but integration of features in recognition of faces has a beneficial effect on robust classification .</w:t>
+      </w:r>
+    </w:p>
+    <w:p>
+      <w:r>
+        <w:t xml:space="preserve"> Human faces are very interesting as objects of picture analysis for several reasons : </w:t>
+      </w:r>
+    </w:p>
+    <w:p>
+      <w:r>
+        <w:rPr>
+          <w:rFonts w:ascii="Calibri" w:hAnsi="Calibri" w:cs="Calibri"/>
+        </w:rPr>
+        <w:t xml:space="preserve"> They</w:t>
+      </w:r>
+      <w:r>
+        <w:t xml:space="preserve"> are not artificial and not simple as the geometrical shapes such as cubes, or pyramids which have been used in the visual sense analysis of hand-eye projects. </w:t>
+      </w:r>
+      <w:r>
+        <w:rPr>
+          <w:rFonts w:ascii="Calibri" w:hAnsi="Calibri" w:cs="Calibri"/>
+        </w:rPr>
+        <w:t xml:space="preserve"> A face has many component substructures such as: eyes, nose, mouth, chin, and </w:t>
+      </w:r>
+      <w:r>
+        <w:t>so on, which are proper for "context of the face ". These components as distributed with a certain permissible range, whose cultural relations can be correctly grasped by the concepts of picture structure.</w:t>
+      </w:r>
+    </w:p>
+    <w:p>
+      <w:r>
+        <w:rPr>
+          <w:rFonts w:ascii="Calibri" w:hAnsi="Calibri" w:cs="Calibri"/>
+        </w:rPr>
+        <w:t xml:space="preserve"> Lines in the face are very difficult to define, difficult t</w:t>
+      </w:r>
+      <w:r>
+        <w:t>o extract and are not always straight.</w:t>
+      </w:r>
+    </w:p>
+    <w:p>
+      <w:pPr>
+        <w:rPr>
+          <w:rFonts w:ascii="Calibri" w:hAnsi="Calibri" w:cs="Calibri"/>
+        </w:rPr>
+      </w:pPr>
+      <w:r>
+        <w:rPr>
+          <w:rFonts w:ascii="Calibri" w:hAnsi="Calibri" w:cs="Calibri"/>
+        </w:rPr>
+        <w:t xml:space="preserve"> The variety of human face images as large as the human family.</w:t>
+      </w:r>
+    </w:p>
+    <w:p>
+      <w:r>
+        <w:t>The purpose of this research is to have a good probability to create a special cluster to the different face images of each of the given persons and this cluster determines the common features of his real face.</w:t>
+      </w:r>
+    </w:p>
+    <w:p>
+      <w:r>
+        <w:t xml:space="preserve"> </w:t>
+      </w:r>
+      <w:r>
+        <w:rPr>
+          <w:b/>
+        </w:rPr>
+        <w:t>Input</w:t>
+      </w:r>
+      <w:r>
+        <w:rPr>
+          <w:b/>
+        </w:rPr>
+        <w:t xml:space="preserve"> </w:t>
+      </w:r>
+      <w:r>
+        <w:t xml:space="preserve">Relevant </w:t>
+      </w:r>
+      <w:r>
+        <w:t>student and employee data like name, address, contact no., applying for which class.</w:t>
+      </w:r>
+    </w:p>
+    <w:p>
+      <w:pPr>
+        <w:rPr>
+          <w:b/>
+        </w:rPr>
+      </w:pPr>
+      <w:r>
+        <w:rPr>
+          <w:b/>
+        </w:rPr>
+        <w:t>Processing</w:t>
+      </w:r>
+    </w:p>
+    <w:p>
+      <w:r>
+        <w:t>User  w</w:t>
+      </w:r>
+      <w:r>
+        <w:t>ill enter data in Face Recogni</w:t>
+      </w:r>
+      <w:r>
+        <w:t>tion</w:t>
+      </w:r>
+      <w:r>
+        <w:t xml:space="preserve"> and create a new Student enrolment no, as well as a new code number for Employee. </w:t>
+      </w:r>
+    </w:p>
+    <w:p>
+      <w:pPr>
+        <w:rPr>
+          <w:b/>
+        </w:rPr>
+      </w:pPr>
+      <w:r>
+        <w:rPr>
+          <w:b/>
+        </w:rPr>
+        <w:t>Output</w:t>
+      </w:r>
+    </w:p>
+    <w:p>
+      <w:r>
+        <w:t>Face Recogni</w:t>
+      </w:r>
+      <w:r>
+        <w:t>tion</w:t>
+      </w:r>
+      <w:r>
+        <w:t xml:space="preserve"> will generate </w:t>
+      </w:r>
+      <w:r>
+        <w:t>humans face</w:t>
+      </w:r>
+      <w:r>
+        <w:t xml:space="preserve"> .</w:t>
+      </w:r>
+      <w:r>
+        <w:t>Details can be viewed later on whenever required.</w:t>
+      </w:r>
+    </w:p>
+    <w:p>
+      <w:pPr>
+        <w:pStyle w:val="Heading4"/>
+      </w:pPr>
+      <w:r>
+        <w:t>View and Enter new timetable information</w:t>
+      </w:r>
+    </w:p>
+    <w:p>
+      <w:pPr>
+        <w:rPr>
+          <w:b/>
+        </w:rPr>
+      </w:pPr>
+      <w:r>
+        <w:rPr>
+          <w:b/>
+        </w:rPr>
         <w:lastRenderedPageBreak/>
-        <w:t>Face recognition is an example of advanced recognition. The process is influenced by several features such as shape, reflectance, pose, occlusion and illumination which make it difficult. A human face is an extremely complex object with features that vary over time, especially the skin which cover human face which determines the important features of the face. It should be quite clear that human face is more difficult to model, and recognize than most industrial parts, but integration of features in recognition of faces has a beneficial effect on robust classification .</w:t>
-      </w:r>
-    </w:p>
-    <w:p>
-      <w:r>
-        <w:t xml:space="preserve"> Human faces are very interesting as objects of picture analysis for several reasons : </w:t>
-      </w:r>
-    </w:p>
-    <w:p>
-      <w:r>
-        <w:rPr>
-          <w:rFonts w:ascii="Calibri" w:hAnsi="Calibri" w:cs="Calibri"/>
-        </w:rPr>
-        <w:t xml:space="preserve"> They</w:t>
-      </w:r>
-      <w:r>
-        <w:t xml:space="preserve"> are not artificial and not simple as the geometrical shapes such as cubes, or pyramids which have been used in the visual sense analysis of hand-eye projects. </w:t>
-      </w:r>
-      <w:r>
-        <w:rPr>
-          <w:rFonts w:ascii="Calibri" w:hAnsi="Calibri" w:cs="Calibri"/>
-        </w:rPr>
-        <w:t xml:space="preserve"> A face has many component substructures such as: eyes, nose, mouth, chin, and </w:t>
-      </w:r>
-      <w:r>
-        <w:t>so on, which are proper for "context of the face ". These components as distributed with a certain permissible range, whose cultural relations can be correctly grasped by the concepts of picture structure.</w:t>
-      </w:r>
-    </w:p>
-    <w:p>
-      <w:r>
-        <w:rPr>
-          <w:rFonts w:ascii="Calibri" w:hAnsi="Calibri" w:cs="Calibri"/>
-        </w:rPr>
-        <w:t xml:space="preserve"> Lines in the face are very difficult to define, difficult t</w:t>
-      </w:r>
-      <w:r>
-        <w:t>o extract and are not always straight.</w:t>
-      </w:r>
-    </w:p>
-    <w:p>
-      <w:pPr>
-        <w:rPr>
-          <w:rFonts w:ascii="Calibri" w:hAnsi="Calibri" w:cs="Calibri"/>
-        </w:rPr>
-      </w:pPr>
-      <w:r>
-        <w:rPr>
-          <w:rFonts w:ascii="Calibri" w:hAnsi="Calibri" w:cs="Calibri"/>
-        </w:rPr>
-        <w:t xml:space="preserve"> The variety of human face images as large as the human family.</w:t>
-      </w:r>
-    </w:p>
-    <w:p>
-      <w:r>
-        <w:t>The purpose of this research is to have a good probability to create a special cluster to the different face images of each of the given persons and this cluster determines the common features of his real face.</w:t>
-      </w:r>
-    </w:p>
-    <w:p>
+        <w:t>Introduction</w:t>
+      </w:r>
+    </w:p>
+    <w:p>
+      <w:r>
+        <w:t xml:space="preserve">User </w:t>
+      </w:r>
+      <w:r>
+        <w:t xml:space="preserve"> can view the time table and can also update </w:t>
+      </w:r>
+      <w:r>
+        <w:t>the timetable information.</w:t>
+      </w:r>
+    </w:p>
+    <w:p>
+      <w:pPr>
+        <w:rPr>
+          <w:b/>
+        </w:rPr>
+      </w:pPr>
+      <w:r>
+        <w:rPr>
+          <w:b/>
+        </w:rPr>
+        <w:t>Input</w:t>
+      </w:r>
+    </w:p>
+    <w:p>
+      <w:r>
+        <w:t xml:space="preserve">User </w:t>
+      </w:r>
+      <w:r>
+        <w:t xml:space="preserve"> number, department number and</w:t>
+      </w:r>
       <w:r>
         <w:t xml:space="preserve"> </w:t>
       </w:r>
       <w:r>
+        <w:t>Week range</w:t>
+      </w:r>
+    </w:p>
+    <w:p>
+      <w:pPr>
         <w:rPr>
           <w:b/>
         </w:rPr>
+      </w:pPr>
+      <w:r>
+        <w:rPr>
+          <w:b/>
+        </w:rPr>
+        <w:t>Processing</w:t>
+      </w:r>
+    </w:p>
+    <w:p>
+      <w:pPr>
+        <w:ind w:left="360"/>
+      </w:pPr>
+      <w:r>
+        <w:t>Employee number and department number must be unique, and when entering timetable of any employee or teacher both values must be valid references. Week range must be between 1to 52.</w:t>
+      </w:r>
+    </w:p>
+    <w:p>
+      <w:pPr>
+        <w:rPr>
+          <w:b/>
+        </w:rPr>
+      </w:pPr>
+      <w:r>
+        <w:rPr>
+          <w:b/>
+        </w:rPr>
+        <w:t>Output</w:t>
+      </w:r>
+    </w:p>
+    <w:p>
+      <w:r>
+        <w:t>Teacher and Student both can see the time table.</w:t>
+      </w:r>
+    </w:p>
+    <w:p>
+      <w:pPr>
+        <w:ind w:left="360"/>
+      </w:pPr>
+    </w:p>
+    <w:p>
+      <w:pPr>
+        <w:pStyle w:val="Heading4"/>
+      </w:pPr>
+      <w:r>
+        <w:t xml:space="preserve"> Security</w:t>
+      </w:r>
+    </w:p>
+    <w:p>
+      <w:pPr>
+        <w:rPr>
+          <w:b/>
+        </w:rPr>
+      </w:pPr>
+      <w:r>
+        <w:rPr>
+          <w:b/>
+        </w:rPr>
+        <w:t>Introduction</w:t>
+      </w:r>
+    </w:p>
+    <w:p>
+      <w:pPr>
+        <w:ind w:left="360"/>
+      </w:pPr>
+      <w:r>
+        <w:t xml:space="preserve">Only the high level members of the School and Network manager will have access to the system for securing their important data from others. </w:t>
+      </w:r>
+    </w:p>
+    <w:p>
+      <w:pPr>
+        <w:rPr>
+          <w:b/>
+        </w:rPr>
+      </w:pPr>
+      <w:r>
+        <w:rPr>
+          <w:b/>
+        </w:rPr>
         <w:t>Input</w:t>
       </w:r>
-      <w:r>
+    </w:p>
+    <w:p>
+      <w:pPr>
         <w:rPr>
           <w:b/>
         </w:rPr>
+      </w:pPr>
+      <w:r>
+        <w:t xml:space="preserve"> System user</w:t>
+      </w:r>
+      <w:r>
+        <w:t>name and password</w:t>
+      </w:r>
+    </w:p>
+    <w:p>
+      <w:pPr>
+        <w:rPr>
+          <w:b/>
+        </w:rPr>
+      </w:pPr>
+      <w:r>
+        <w:rPr>
+          <w:b/>
+        </w:rPr>
+        <w:t>Processing</w:t>
+      </w:r>
+    </w:p>
+    <w:p>
+      <w:pPr>
+        <w:ind w:left="360"/>
+      </w:pPr>
+      <w:r>
+        <w:t>The network operating system in the department will be used to enforce security</w:t>
+      </w:r>
+      <w:r>
+        <w:t>.</w:t>
+      </w:r>
+      <w:r>
         <w:t xml:space="preserve"> </w:t>
       </w:r>
       <w:r>
-        <w:t xml:space="preserve">Relevant </w:t>
-      </w:r>
-      <w:r>
-        <w:t>student and employee data like name, address, contact no., applying for which class.</w:t>
+        <w:t>Another security level should also be incorporated to make the system more secure.</w:t>
       </w:r>
     </w:p>
     <w:p>
@@ -3912,21 +4460,84 @@
         <w:rPr>
           <w:b/>
         </w:rPr>
+        <w:t>Output</w:t>
+      </w:r>
+    </w:p>
+    <w:p>
+      <w:pPr>
+        <w:ind w:left="360"/>
+      </w:pPr>
+      <w:r>
+        <w:t xml:space="preserve"> All data are secured and that can be used in future.</w:t>
+      </w:r>
+    </w:p>
+    <w:p>
+      <w:pPr>
+        <w:pStyle w:val="Heading4"/>
+      </w:pPr>
+      <w:r>
+        <w:t>Changing Password and Username</w:t>
+      </w:r>
+    </w:p>
+    <w:p>
+      <w:pPr>
+        <w:rPr>
+          <w:b/>
+        </w:rPr>
+      </w:pPr>
+      <w:r>
+        <w:rPr>
+          <w:b/>
+        </w:rPr>
+        <w:t>Introduction</w:t>
+      </w:r>
+    </w:p>
+    <w:p>
+      <w:r>
+        <w:t>Ch</w:t>
+      </w:r>
+      <w:r>
+        <w:t>ange existing username and password</w:t>
+      </w:r>
+    </w:p>
+    <w:p>
+      <w:pPr>
+        <w:rPr>
+          <w:b/>
+        </w:rPr>
+      </w:pPr>
+      <w:r>
+        <w:rPr>
+          <w:b/>
+        </w:rPr>
+        <w:t>Input</w:t>
+      </w:r>
+    </w:p>
+    <w:p>
+      <w:r>
+        <w:t>New username and password</w:t>
+      </w:r>
+    </w:p>
+    <w:p>
+      <w:pPr>
+        <w:rPr>
+          <w:b/>
+        </w:rPr>
+      </w:pPr>
+      <w:r>
+        <w:rPr>
+          <w:b/>
+        </w:rPr>
         <w:t>Processing</w:t>
       </w:r>
     </w:p>
     <w:p>
       <w:r>
-        <w:t>User  w</w:t>
-      </w:r>
-      <w:r>
-        <w:t>ill enter data in Face Recogni</w:t>
-      </w:r>
-      <w:r>
-        <w:t>tion</w:t>
-      </w:r>
-      <w:r>
-        <w:t xml:space="preserve"> and create a new Student enrolment no, as well as a new code number for Employee. </w:t>
+        <w:lastRenderedPageBreak/>
+        <w:t>Old</w:t>
+      </w:r>
+      <w:r>
+        <w:t xml:space="preserve"> username and password will be replaced by user provided new username and password after authenticating.</w:t>
       </w:r>
     </w:p>
     <w:p>
@@ -3943,23 +4554,11 @@
       </w:r>
     </w:p>
     <w:p>
-      <w:r>
-        <w:t>Face Recogni</w:t>
-      </w:r>
-      <w:r>
-        <w:t>tion</w:t>
-      </w:r>
-      <w:r>
-        <w:t xml:space="preserve"> will generate </w:t>
-      </w:r>
-      <w:r>
-        <w:t>humans face</w:t>
-      </w:r>
-      <w:r>
-        <w:t xml:space="preserve"> .</w:t>
-      </w:r>
-      <w:r>
-        <w:t>Details can be viewed later on whenever required.</w:t>
+      <w:pPr>
+        <w:ind w:left="360"/>
+      </w:pPr>
+      <w:r>
+        <w:t>Password and Username can be changed according to the Employee requirement whenever they want to change for better security of the System.</w:t>
       </w:r>
     </w:p>
     <w:p>
@@ -3967,7 +4566,10 @@
         <w:pStyle w:val="Heading4"/>
       </w:pPr>
       <w:r>
-        <w:t>View and Enter new timetable information</w:t>
+        <w:t>M</w:t>
+      </w:r>
+      <w:r>
+        <w:t xml:space="preserve">ail Notification </w:t>
       </w:r>
     </w:p>
     <w:p>
@@ -3985,13 +4587,7 @@
     </w:p>
     <w:p>
       <w:r>
-        <w:t xml:space="preserve">User </w:t>
-      </w:r>
-      <w:r>
-        <w:t xml:space="preserve"> can view the time table and can also update </w:t>
-      </w:r>
-      <w:r>
-        <w:t>the timetable information.</w:t>
+        <w:t>If holiday is declared suddenly, all students, teachers and employees are informed by sending them a mail.</w:t>
       </w:r>
     </w:p>
     <w:p>
@@ -4009,16 +4605,25 @@
     </w:p>
     <w:p>
       <w:r>
-        <w:t xml:space="preserve">User </w:t>
-      </w:r>
-      <w:r>
-        <w:t xml:space="preserve"> number, department number and</w:t>
-      </w:r>
-      <w:r>
-        <w:t xml:space="preserve"> </w:t>
-      </w:r>
-      <w:r>
-        <w:t>Week range</w:t>
+        <w:t>Student</w:t>
+      </w:r>
+      <w:r>
+        <w:t xml:space="preserve"> and </w:t>
+      </w:r>
+      <w:r>
+        <w:t>Teacher</w:t>
+      </w:r>
+      <w:r>
+        <w:t>’s</w:t>
+      </w:r>
+      <w:r>
+        <w:t xml:space="preserve"> name and </w:t>
+      </w:r>
+      <w:r>
+        <w:t>e</w:t>
+      </w:r>
+      <w:r>
+        <w:t>mail id.</w:t>
       </w:r>
     </w:p>
     <w:p>
@@ -4031,311 +4636,6 @@
         <w:rPr>
           <w:b/>
         </w:rPr>
-        <w:t>Processing</w:t>
-      </w:r>
-    </w:p>
-    <w:p>
-      <w:pPr>
-        <w:ind w:left="360"/>
-      </w:pPr>
-      <w:r>
-        <w:t>Employee number and department number must be unique, and when entering timetable of any employee or teacher both values must be valid references. Week range must be between 1to 52.</w:t>
-      </w:r>
-    </w:p>
-    <w:p>
-      <w:pPr>
-        <w:rPr>
-          <w:b/>
-        </w:rPr>
-      </w:pPr>
-      <w:r>
-        <w:rPr>
-          <w:b/>
-        </w:rPr>
-        <w:t>Output</w:t>
-      </w:r>
-    </w:p>
-    <w:p>
-      <w:r>
-        <w:t>Teacher and Student both can see the time table.</w:t>
-      </w:r>
-    </w:p>
-    <w:p>
-      <w:pPr>
-        <w:ind w:left="360"/>
-      </w:pPr>
-    </w:p>
-    <w:p>
-      <w:pPr>
-        <w:pStyle w:val="Heading4"/>
-      </w:pPr>
-      <w:r>
-        <w:t xml:space="preserve"> Security</w:t>
-      </w:r>
-    </w:p>
-    <w:p>
-      <w:pPr>
-        <w:rPr>
-          <w:b/>
-        </w:rPr>
-      </w:pPr>
-      <w:r>
-        <w:rPr>
-          <w:b/>
-        </w:rPr>
-        <w:t>Introduction</w:t>
-      </w:r>
-    </w:p>
-    <w:p>
-      <w:pPr>
-        <w:ind w:left="360"/>
-      </w:pPr>
-      <w:r>
-        <w:t xml:space="preserve">Only the high level members of the School and Network manager will have access to the system for securing their important data from others. </w:t>
-      </w:r>
-    </w:p>
-    <w:p>
-      <w:pPr>
-        <w:rPr>
-          <w:b/>
-        </w:rPr>
-      </w:pPr>
-      <w:r>
-        <w:rPr>
-          <w:b/>
-        </w:rPr>
-        <w:t>Input</w:t>
-      </w:r>
-    </w:p>
-    <w:p>
-      <w:pPr>
-        <w:rPr>
-          <w:b/>
-        </w:rPr>
-      </w:pPr>
-      <w:r>
-        <w:t xml:space="preserve"> System user</w:t>
-      </w:r>
-      <w:r>
-        <w:t>name and password</w:t>
-      </w:r>
-    </w:p>
-    <w:p>
-      <w:pPr>
-        <w:rPr>
-          <w:b/>
-        </w:rPr>
-      </w:pPr>
-      <w:r>
-        <w:rPr>
-          <w:b/>
-        </w:rPr>
-        <w:t>Processing</w:t>
-      </w:r>
-    </w:p>
-    <w:p>
-      <w:pPr>
-        <w:ind w:left="360"/>
-      </w:pPr>
-      <w:r>
-        <w:t>The network operating system in the department will be used to enforce security</w:t>
-      </w:r>
-      <w:r>
-        <w:t>.</w:t>
-      </w:r>
-      <w:r>
-        <w:t xml:space="preserve"> </w:t>
-      </w:r>
-      <w:r>
-        <w:t>Another security level should also be incorporated to make the system more secure.</w:t>
-      </w:r>
-    </w:p>
-    <w:p>
-      <w:pPr>
-        <w:rPr>
-          <w:b/>
-        </w:rPr>
-      </w:pPr>
-      <w:r>
-        <w:rPr>
-          <w:b/>
-        </w:rPr>
-        <w:t>Output</w:t>
-      </w:r>
-    </w:p>
-    <w:p>
-      <w:pPr>
-        <w:ind w:left="360"/>
-      </w:pPr>
-      <w:r>
-        <w:t xml:space="preserve"> All data are secured and that can be used in future.</w:t>
-      </w:r>
-    </w:p>
-    <w:p>
-      <w:pPr>
-        <w:pStyle w:val="Heading4"/>
-      </w:pPr>
-      <w:r>
-        <w:t>Changing Password and Username</w:t>
-      </w:r>
-    </w:p>
-    <w:p>
-      <w:pPr>
-        <w:rPr>
-          <w:b/>
-        </w:rPr>
-      </w:pPr>
-      <w:r>
-        <w:rPr>
-          <w:b/>
-        </w:rPr>
-        <w:t>Introduction</w:t>
-      </w:r>
-    </w:p>
-    <w:p>
-      <w:r>
-        <w:t>Ch</w:t>
-      </w:r>
-      <w:r>
-        <w:t>ange existing username and password</w:t>
-      </w:r>
-    </w:p>
-    <w:p>
-      <w:pPr>
-        <w:rPr>
-          <w:b/>
-        </w:rPr>
-      </w:pPr>
-      <w:r>
-        <w:rPr>
-          <w:b/>
-        </w:rPr>
-        <w:t>Input</w:t>
-      </w:r>
-    </w:p>
-    <w:p>
-      <w:r>
-        <w:t>New username and password</w:t>
-      </w:r>
-    </w:p>
-    <w:p>
-      <w:pPr>
-        <w:rPr>
-          <w:b/>
-        </w:rPr>
-      </w:pPr>
-      <w:r>
-        <w:rPr>
-          <w:b/>
-        </w:rPr>
-        <w:t>Processing</w:t>
-      </w:r>
-    </w:p>
-    <w:p>
-      <w:r>
-        <w:t>Old</w:t>
-      </w:r>
-      <w:r>
-        <w:t xml:space="preserve"> username and password will be replaced by user provided new username and password after authenticating.</w:t>
-      </w:r>
-    </w:p>
-    <w:p>
-      <w:pPr>
-        <w:rPr>
-          <w:b/>
-        </w:rPr>
-      </w:pPr>
-      <w:r>
-        <w:rPr>
-          <w:b/>
-        </w:rPr>
-        <w:t>Output</w:t>
-      </w:r>
-    </w:p>
-    <w:p>
-      <w:pPr>
-        <w:ind w:left="360"/>
-      </w:pPr>
-      <w:r>
-        <w:t>Password and Username can be changed according to the Employee requirement whenever they want to change for better security of the System.</w:t>
-      </w:r>
-    </w:p>
-    <w:p>
-      <w:pPr>
-        <w:pStyle w:val="Heading4"/>
-      </w:pPr>
-      <w:r>
-        <w:t>M</w:t>
-      </w:r>
-      <w:r>
-        <w:t xml:space="preserve">ail Notification </w:t>
-      </w:r>
-    </w:p>
-    <w:p>
-      <w:pPr>
-        <w:rPr>
-          <w:b/>
-        </w:rPr>
-      </w:pPr>
-      <w:r>
-        <w:rPr>
-          <w:b/>
-        </w:rPr>
-        <w:t>Introduction</w:t>
-      </w:r>
-    </w:p>
-    <w:p>
-      <w:r>
-        <w:t>If holiday is declared suddenly, all students, teachers and employees are informed by sending them a mail.</w:t>
-      </w:r>
-    </w:p>
-    <w:p>
-      <w:pPr>
-        <w:rPr>
-          <w:b/>
-        </w:rPr>
-      </w:pPr>
-      <w:r>
-        <w:rPr>
-          <w:b/>
-        </w:rPr>
-        <w:t>Input</w:t>
-      </w:r>
-    </w:p>
-    <w:p>
-      <w:r>
-        <w:t>Student</w:t>
-      </w:r>
-      <w:r>
-        <w:t xml:space="preserve"> and </w:t>
-      </w:r>
-      <w:r>
-        <w:t>Teacher</w:t>
-      </w:r>
-      <w:r>
-        <w:t>’s</w:t>
-      </w:r>
-      <w:r>
-        <w:t xml:space="preserve"> name and </w:t>
-      </w:r>
-      <w:r>
-        <w:t>e</w:t>
-      </w:r>
-      <w:r>
-        <w:t>mail id.</w:t>
-      </w:r>
-    </w:p>
-    <w:p>
-      <w:pPr>
-        <w:rPr>
-          <w:b/>
-        </w:rPr>
-      </w:pPr>
-      <w:r>
-        <w:rPr>
-          <w:b/>
-        </w:rPr>
-        <w:lastRenderedPageBreak/>
         <w:t>Processing</w:t>
       </w:r>
     </w:p>
@@ -4777,115 +5077,115 @@
       </w:pPr>
       <w:bookmarkStart w:id="19" w:name="_Toc344539156"/>
       <w:r>
+        <w:t>Planning and Scheduling</w:t>
+      </w:r>
+      <w:bookmarkEnd w:id="19"/>
+    </w:p>
+    <w:p>
+      <w:pPr>
+        <w:pStyle w:val="Heading3"/>
+      </w:pPr>
+      <w:bookmarkStart w:id="20" w:name="_Toc344539157"/>
+      <w:r>
+        <w:t>Gantt chart</w:t>
+      </w:r>
+      <w:bookmarkEnd w:id="20"/>
+    </w:p>
+    <w:p>
+      <w:pPr>
+        <w:ind w:left="-450"/>
+      </w:pPr>
+    </w:p>
+    <w:p>
+      <w:pPr>
+        <w:pStyle w:val="Heading3"/>
+      </w:pPr>
+      <w:bookmarkStart w:id="21" w:name="_Toc344539158"/>
+      <w:r>
+        <w:t>Tracking Gantt</w:t>
+      </w:r>
+      <w:bookmarkEnd w:id="21"/>
+    </w:p>
+    <w:p>
+      <w:pPr>
+        <w:ind w:left="-450"/>
+      </w:pPr>
+    </w:p>
+    <w:p>
+      <w:pPr>
+        <w:pStyle w:val="Heading3"/>
+      </w:pPr>
+      <w:bookmarkStart w:id="22" w:name="_Toc344539159"/>
+      <w:r>
+        <w:t>Pert chart (Network Diagram)</w:t>
+      </w:r>
+      <w:bookmarkEnd w:id="22"/>
+    </w:p>
+    <w:p>
+      <w:pPr>
+        <w:ind w:left="-450"/>
+      </w:pPr>
+    </w:p>
+    <w:p>
+      <w:pPr>
+        <w:ind w:left="-450"/>
+      </w:pPr>
+    </w:p>
+    <w:p>
+      <w:pPr>
+        <w:pStyle w:val="Heading1"/>
+      </w:pPr>
+      <w:bookmarkStart w:id="23" w:name="_Toc344539160"/>
+      <w:r>
+        <w:t>Scope</w:t>
+      </w:r>
+      <w:r>
+        <w:t xml:space="preserve"> of the Solution</w:t>
+      </w:r>
+      <w:bookmarkEnd w:id="23"/>
+    </w:p>
+    <w:p>
+      <w:pPr>
+        <w:jc w:val="both"/>
+      </w:pPr>
+      <w:r>
+        <w:t>Currently this software is aime</w:t>
+      </w:r>
+      <w:r>
+        <w:t>d for a human Face Recognition</w:t>
+      </w:r>
+      <w:r>
+        <w:t>. It can be extended to support networked multiple school and have a centralized database and to serve wider range of students of different branches of same School around the country.</w:t>
+      </w:r>
+    </w:p>
+    <w:p>
+      <w:pPr>
+        <w:jc w:val="both"/>
+      </w:pPr>
+      <w:r>
+        <w:t>We have developed this for Desktop Computers running on Windows Operating System. It can be enhanced to support UNIX / Linux, MAC OSX Operating systems.</w:t>
+      </w:r>
+    </w:p>
+    <w:p>
+      <w:pPr>
+        <w:jc w:val="both"/>
+      </w:pPr>
+      <w:r>
+        <w:t>Our software will not be integrated with Mobile Application right now. But in future we can easily extend to support that.</w:t>
+      </w:r>
+    </w:p>
+    <w:p>
+      <w:pPr>
+        <w:ind w:left="-450"/>
+      </w:pPr>
+    </w:p>
+    <w:p>
+      <w:pPr>
+        <w:pStyle w:val="Heading1"/>
+      </w:pPr>
+      <w:bookmarkStart w:id="24" w:name="_Toc344539161"/>
+      <w:r>
         <w:lastRenderedPageBreak/>
-        <w:t>Planning and Scheduling</w:t>
-      </w:r>
-      <w:bookmarkEnd w:id="19"/>
-    </w:p>
-    <w:p>
-      <w:pPr>
-        <w:pStyle w:val="Heading3"/>
-      </w:pPr>
-      <w:bookmarkStart w:id="20" w:name="_Toc344539157"/>
-      <w:r>
-        <w:t>Gantt chart</w:t>
-      </w:r>
-      <w:bookmarkEnd w:id="20"/>
-    </w:p>
-    <w:p>
-      <w:pPr>
-        <w:ind w:left="-450"/>
-      </w:pPr>
-    </w:p>
-    <w:p>
-      <w:pPr>
-        <w:pStyle w:val="Heading3"/>
-      </w:pPr>
-      <w:bookmarkStart w:id="21" w:name="_Toc344539158"/>
-      <w:r>
-        <w:t>Tracking Gantt</w:t>
-      </w:r>
-      <w:bookmarkEnd w:id="21"/>
-    </w:p>
-    <w:p>
-      <w:pPr>
-        <w:ind w:left="-450"/>
-      </w:pPr>
-    </w:p>
-    <w:p>
-      <w:pPr>
-        <w:pStyle w:val="Heading3"/>
-      </w:pPr>
-      <w:bookmarkStart w:id="22" w:name="_Toc344539159"/>
-      <w:r>
-        <w:t>Pert chart (Network Diagram)</w:t>
-      </w:r>
-      <w:bookmarkEnd w:id="22"/>
-    </w:p>
-    <w:p>
-      <w:pPr>
-        <w:ind w:left="-450"/>
-      </w:pPr>
-    </w:p>
-    <w:p>
-      <w:pPr>
-        <w:ind w:left="-450"/>
-      </w:pPr>
-    </w:p>
-    <w:p>
-      <w:pPr>
-        <w:pStyle w:val="Heading1"/>
-      </w:pPr>
-      <w:bookmarkStart w:id="23" w:name="_Toc344539160"/>
-      <w:r>
-        <w:t>Scope</w:t>
-      </w:r>
-      <w:r>
-        <w:t xml:space="preserve"> of the Solution</w:t>
-      </w:r>
-      <w:bookmarkEnd w:id="23"/>
-    </w:p>
-    <w:p>
-      <w:pPr>
-        <w:jc w:val="both"/>
-      </w:pPr>
-      <w:r>
-        <w:t>Currently this software is aime</w:t>
-      </w:r>
-      <w:r>
-        <w:t>d for a human Face Recognition</w:t>
-      </w:r>
-      <w:r>
-        <w:t>. It can be extended to support networked multiple school and have a centralized database and to serve wider range of students of different branches of same School around the country.</w:t>
-      </w:r>
-    </w:p>
-    <w:p>
-      <w:pPr>
-        <w:jc w:val="both"/>
-      </w:pPr>
-      <w:r>
-        <w:t>We have developed this for Desktop Computers running on Windows Operating System. It can be enhanced to support UNIX / Linux, MAC OSX Operating systems.</w:t>
-      </w:r>
-    </w:p>
-    <w:p>
-      <w:pPr>
-        <w:jc w:val="both"/>
-      </w:pPr>
-      <w:r>
-        <w:t>Our software will not be integrated with Mobile Application right now. But in future we can easily extend to support that.</w:t>
-      </w:r>
-    </w:p>
-    <w:p>
-      <w:pPr>
-        <w:ind w:left="-450"/>
-      </w:pPr>
-    </w:p>
-    <w:p>
-      <w:pPr>
-        <w:pStyle w:val="Heading1"/>
-      </w:pPr>
-      <w:bookmarkStart w:id="24" w:name="_Toc344539161"/>
-      <w:r>
         <w:t>Analysis</w:t>
       </w:r>
       <w:bookmarkEnd w:id="24"/>
@@ -5112,6 +5412,7 @@
           </w:tcPr>
           <w:p>
             <w:r>
+              <w:lastRenderedPageBreak/>
               <w:t>Admin</w:t>
             </w:r>
           </w:p>
@@ -5640,7 +5941,6 @@
       </w:pPr>
       <w:bookmarkStart w:id="34" w:name="_Toc344539170"/>
       <w:r>
-        <w:lastRenderedPageBreak/>
         <w:t>COMPLETE  DATA STRUCTURE</w:t>
       </w:r>
       <w:bookmarkEnd w:id="34"/>
@@ -5894,6 +6194,7 @@
     </w:p>
     <w:p>
       <w:r>
+        <w:lastRenderedPageBreak/>
         <w:t>Face Recogni</w:t>
       </w:r>
       <w:r>
@@ -5969,7 +6270,6 @@
       <w:bookmarkStart w:id="45" w:name="_Toc344229916"/>
       <w:bookmarkStart w:id="46" w:name="_Toc344539177"/>
       <w:r>
-        <w:lastRenderedPageBreak/>
         <w:t>Implementation Methodology</w:t>
       </w:r>
       <w:bookmarkEnd w:id="45"/>
@@ -6248,6 +6548,7 @@
         </w:numPr>
       </w:pPr>
       <w:r>
+        <w:lastRenderedPageBreak/>
         <w:t>Admin can create account with various permission levels, like clerk, librarian, teacher, admin etc. so that the users can see relevant data only.</w:t>
       </w:r>
     </w:p>
@@ -6642,7 +6943,7 @@
             <w:rPr>
               <w:noProof/>
             </w:rPr>
-            <w:t>9</w:t>
+            <w:t>13</w:t>
           </w:r>
         </w:fldSimple>
       </w:p>

</xml_diff>

<commit_message>
This synopsis needs improvement
</commit_message>
<xml_diff>
--- a/report/FaceRecognigationSynopsis.docx
+++ b/report/FaceRecognigationSynopsis.docx
@@ -1,6 +1,6 @@
 
 <file path=word/document.xml><?xml version="1.0" encoding="utf-8"?>
-<w:document xmlns:ve="http://schemas.openxmlformats.org/markup-compatibility/2006" xmlns:o="urn:schemas-microsoft-com:office:office" xmlns:r="http://schemas.openxmlformats.org/officeDocument/2006/relationships" xmlns:m="http://schemas.openxmlformats.org/officeDocument/2006/math" xmlns:v="urn:schemas-microsoft-com:vml" xmlns:wp="http://schemas.openxmlformats.org/drawingml/2006/wordprocessingDrawing" xmlns:w10="urn:schemas-microsoft-com:office:word" xmlns:w="http://schemas.openxmlformats.org/wordprocessingml/2006/main" xmlns:wne="http://schemas.microsoft.com/office/word/2006/wordml">
+<w:document xmlns:wpc="http://schemas.microsoft.com/office/word/2010/wordprocessingCanvas" xmlns:mc="http://schemas.openxmlformats.org/markup-compatibility/2006" xmlns:o="urn:schemas-microsoft-com:office:office" xmlns:r="http://schemas.openxmlformats.org/officeDocument/2006/relationships" xmlns:m="http://schemas.openxmlformats.org/officeDocument/2006/math" xmlns:v="urn:schemas-microsoft-com:vml" xmlns:wp14="http://schemas.microsoft.com/office/word/2010/wordprocessingDrawing" xmlns:wp="http://schemas.openxmlformats.org/drawingml/2006/wordprocessingDrawing" xmlns:w10="urn:schemas-microsoft-com:office:word" xmlns:w="http://schemas.openxmlformats.org/wordprocessingml/2006/main" xmlns:w14="http://schemas.microsoft.com/office/word/2010/wordml" xmlns:wpg="http://schemas.microsoft.com/office/word/2010/wordprocessingGroup" xmlns:wpi="http://schemas.microsoft.com/office/word/2010/wordprocessingInk" xmlns:wne="http://schemas.microsoft.com/office/word/2006/wordml" xmlns:wps="http://schemas.microsoft.com/office/word/2010/wordprocessingShape" mc:Ignorable="w14 wp14">
   <w:body>
     <w:sdt>
       <w:sdtPr>
@@ -24,7 +24,7 @@
             <w:tblW w:w="6118" w:type="pct"/>
             <w:jc w:val="center"/>
             <w:tblInd w:w="-2142" w:type="dxa"/>
-            <w:tblLook w:val="04A0"/>
+            <w:tblLook w:val="04A0" w:firstRow="1" w:lastRow="0" w:firstColumn="1" w:lastColumn="0" w:noHBand="0" w:noVBand="1"/>
           </w:tblPr>
           <w:tblGrid>
             <w:gridCol w:w="11717"/>
@@ -104,6 +104,7 @@
                 <w:dataBinding w:prefixMappings="xmlns:ns0='http://schemas.openxmlformats.org/package/2006/metadata/core-properties' xmlns:ns1='http://purl.org/dc/elements/1.1/'" w:xpath="/ns0:coreProperties[1]/ns1:subject[1]" w:storeItemID="{6C3C8BC8-F283-45AE-878A-BAB7291924A1}"/>
                 <w:text/>
               </w:sdtPr>
+              <w:sdtEndPr/>
               <w:sdtContent>
                 <w:tc>
                   <w:tcPr>
@@ -201,7 +202,7 @@
           <w:tblPr>
             <w:tblpPr w:leftFromText="187" w:rightFromText="187" w:horzAnchor="margin" w:tblpXSpec="center" w:tblpYSpec="bottom"/>
             <w:tblW w:w="5000" w:type="pct"/>
-            <w:tblLook w:val="04A0"/>
+            <w:tblLook w:val="04A0" w:firstRow="1" w:lastRow="0" w:firstColumn="1" w:lastColumn="0" w:noHBand="0" w:noVBand="1"/>
           </w:tblPr>
           <w:tblGrid>
             <w:gridCol w:w="9576"/>
@@ -3231,6 +3232,9 @@
         <w:t>Introduction</w:t>
       </w:r>
       <w:r>
+        <w:t xml:space="preserve"> </w:t>
+      </w:r>
+      <w:r>
         <w:t>&amp; OBJECTI</w:t>
       </w:r>
       <w:bookmarkStart w:id="1" w:name="_Toc344539142"/>
@@ -3238,6 +3242,8 @@
       <w:r>
         <w:t>VE</w:t>
       </w:r>
+      <w:bookmarkStart w:id="2" w:name="_GoBack"/>
+      <w:bookmarkEnd w:id="2"/>
     </w:p>
     <w:p>
       <w:pPr>
@@ -3259,10 +3265,13 @@
         <w:t xml:space="preserve">speed, should overcome </w:t>
       </w:r>
       <w:r>
-        <w:t xml:space="preserve">humans </w:t>
-      </w:r>
-      <w:r>
-        <w:t xml:space="preserve"> limitations.</w:t>
+        <w:t xml:space="preserve">human </w:t>
+      </w:r>
+      <w:r>
+        <w:t>limitations</w:t>
+      </w:r>
+      <w:r>
+        <w:t>.</w:t>
       </w:r>
     </w:p>
     <w:p>
@@ -3280,11 +3289,11 @@
       <w:pPr>
         <w:pStyle w:val="Heading2"/>
       </w:pPr>
-      <w:bookmarkStart w:id="2" w:name="_Toc344539143"/>
+      <w:bookmarkStart w:id="3" w:name="_Toc344539143"/>
       <w:r>
         <w:t>Objective</w:t>
       </w:r>
-      <w:bookmarkEnd w:id="2"/>
+      <w:bookmarkEnd w:id="3"/>
     </w:p>
     <w:p>
       <w:pPr>
@@ -3322,19 +3331,32 @@
         <w:t xml:space="preserve"> Face Recogni</w:t>
       </w:r>
       <w:r>
-        <w:t>tion software</w:t>
+        <w:t xml:space="preserve">tion </w:t>
+      </w:r>
+      <w:proofErr w:type="gramStart"/>
+      <w:r>
+        <w:t>software</w:t>
       </w:r>
       <w:r>
         <w:t xml:space="preserve"> </w:t>
       </w:r>
       <w:r>
-        <w:t>. Face Recogni</w:t>
+        <w:t>.</w:t>
+      </w:r>
+      <w:proofErr w:type="gramEnd"/>
+      <w:r>
+        <w:t xml:space="preserve"> Face Recogni</w:t>
       </w:r>
       <w:r>
         <w:t xml:space="preserve">tion </w:t>
       </w:r>
-      <w:r>
-        <w:t>ministrative efficiency of educational institutions. It is an interactive platform for all entities viz. Students, Teachers, Management, Parents. It is a simple yet powerful one point integrated platform that connects all the departments of an institution namely office, fee counter, library, hostel, stores, academics, activity center and so on.</w:t>
+      <w:proofErr w:type="spellStart"/>
+      <w:r>
+        <w:t>ministrative</w:t>
+      </w:r>
+      <w:proofErr w:type="spellEnd"/>
+      <w:r>
+        <w:t xml:space="preserve"> efficiency of educational institutions. It is an interactive platform for all entities viz. Students, Teachers, Management, Parents. It is a simple yet powerful one point integrated platform that connects all the departments of an institution namely office, fee counter, library, hostel, stores, academics, activity center and so on.</w:t>
       </w:r>
     </w:p>
     <w:p/>
@@ -3342,11 +3364,11 @@
       <w:pPr>
         <w:pStyle w:val="Heading1"/>
       </w:pPr>
-      <w:bookmarkStart w:id="3" w:name="_Toc344539144"/>
+      <w:bookmarkStart w:id="4" w:name="_Toc344539144"/>
       <w:r>
         <w:t>PROJECT CATEGORY</w:t>
       </w:r>
-      <w:bookmarkEnd w:id="3"/>
+      <w:bookmarkEnd w:id="4"/>
     </w:p>
     <w:p>
       <w:pPr>
@@ -3366,9 +3388,11 @@
       <w:r>
         <w:t xml:space="preserve">OOP Language: </w:t>
       </w:r>
+      <w:proofErr w:type="spellStart"/>
       <w:r>
         <w:t>Matlab</w:t>
       </w:r>
+      <w:proofErr w:type="spellEnd"/>
     </w:p>
     <w:p>
       <w:pPr>
@@ -3409,28 +3433,28 @@
       <w:pPr>
         <w:pStyle w:val="Heading1"/>
       </w:pPr>
-      <w:bookmarkStart w:id="4" w:name="_Toc344539145"/>
+      <w:bookmarkStart w:id="5" w:name="_Toc344539145"/>
       <w:r>
         <w:t>Hard</w:t>
       </w:r>
       <w:r>
         <w:t>ware and Software Specification</w:t>
       </w:r>
-      <w:bookmarkEnd w:id="4"/>
+      <w:bookmarkEnd w:id="5"/>
     </w:p>
     <w:p>
       <w:pPr>
         <w:pStyle w:val="Heading2"/>
       </w:pPr>
-      <w:bookmarkStart w:id="5" w:name="_Toc320841488"/>
-      <w:bookmarkStart w:id="6" w:name="_Toc344229891"/>
-      <w:bookmarkStart w:id="7" w:name="_Toc344539146"/>
+      <w:bookmarkStart w:id="6" w:name="_Toc320841488"/>
+      <w:bookmarkStart w:id="7" w:name="_Toc344229891"/>
+      <w:bookmarkStart w:id="8" w:name="_Toc344539146"/>
       <w:r>
         <w:t>Hardware Requirement</w:t>
       </w:r>
-      <w:bookmarkEnd w:id="5"/>
       <w:bookmarkEnd w:id="6"/>
       <w:bookmarkEnd w:id="7"/>
+      <w:bookmarkEnd w:id="8"/>
     </w:p>
     <w:p>
       <w:pPr>
@@ -3569,14 +3593,14 @@
       <w:pPr>
         <w:pStyle w:val="Heading2"/>
       </w:pPr>
-      <w:bookmarkStart w:id="8" w:name="_Toc344229892"/>
-      <w:bookmarkStart w:id="9" w:name="_Toc344539147"/>
+      <w:bookmarkStart w:id="9" w:name="_Toc344229892"/>
+      <w:bookmarkStart w:id="10" w:name="_Toc344539147"/>
       <w:r>
         <w:lastRenderedPageBreak/>
         <w:t>Software Requirement</w:t>
       </w:r>
-      <w:bookmarkEnd w:id="8"/>
       <w:bookmarkEnd w:id="9"/>
+      <w:bookmarkEnd w:id="10"/>
     </w:p>
     <w:p>
       <w:pPr>
@@ -3650,31 +3674,31 @@
       <w:pPr>
         <w:pStyle w:val="Heading1"/>
       </w:pPr>
-      <w:bookmarkStart w:id="10" w:name="_Toc344539148"/>
+      <w:bookmarkStart w:id="11" w:name="_Toc344539148"/>
       <w:r>
         <w:t>REQUIREMENTS AND ANALYSIS</w:t>
       </w:r>
-      <w:bookmarkEnd w:id="10"/>
+      <w:bookmarkEnd w:id="11"/>
     </w:p>
     <w:p>
       <w:pPr>
         <w:pStyle w:val="Heading2"/>
       </w:pPr>
-      <w:bookmarkStart w:id="11" w:name="_Toc344539149"/>
+      <w:bookmarkStart w:id="12" w:name="_Toc344539149"/>
       <w:r>
         <w:t>Problem Definition</w:t>
       </w:r>
-      <w:bookmarkEnd w:id="11"/>
+      <w:bookmarkEnd w:id="12"/>
     </w:p>
     <w:p>
       <w:pPr>
         <w:pStyle w:val="Heading3"/>
       </w:pPr>
-      <w:bookmarkStart w:id="12" w:name="_Toc344539150"/>
+      <w:bookmarkStart w:id="13" w:name="_Toc344539150"/>
       <w:r>
         <w:t>Existing System</w:t>
       </w:r>
-      <w:bookmarkEnd w:id="12"/>
+      <w:bookmarkEnd w:id="13"/>
     </w:p>
     <w:p>
       <w:pPr>
@@ -3704,11 +3728,11 @@
       <w:pPr>
         <w:pStyle w:val="Heading3"/>
       </w:pPr>
-      <w:bookmarkStart w:id="13" w:name="_Toc344539151"/>
+      <w:bookmarkStart w:id="14" w:name="_Toc344539151"/>
       <w:r>
         <w:t>Documents maintained</w:t>
       </w:r>
-      <w:bookmarkEnd w:id="13"/>
+      <w:bookmarkEnd w:id="14"/>
     </w:p>
     <w:p>
       <w:pPr>
@@ -3746,8 +3770,9 @@
           <w:sz w:val="23"/>
           <w:szCs w:val="23"/>
         </w:rPr>
-        <w:t xml:space="preserve">: Form Number, </w:t>
-      </w:r>
+        <w:t>: Form Number</w:t>
+      </w:r>
+      <w:proofErr w:type="gramStart"/>
       <w:r>
         <w:rPr>
           <w:rFonts w:ascii="Times New Roman" w:hAnsi="Times New Roman" w:cs="Times New Roman"/>
@@ -3755,7 +3780,26 @@
           <w:sz w:val="23"/>
           <w:szCs w:val="23"/>
         </w:rPr>
-        <w:t xml:space="preserve"> Name, Address with </w:t>
+        <w:t xml:space="preserve">, </w:t>
+      </w:r>
+      <w:r>
+        <w:rPr>
+          <w:rFonts w:ascii="Times New Roman" w:hAnsi="Times New Roman" w:cs="Times New Roman"/>
+          <w:color w:val="000000"/>
+          <w:sz w:val="23"/>
+          <w:szCs w:val="23"/>
+        </w:rPr>
+        <w:t xml:space="preserve"> Name</w:t>
+      </w:r>
+      <w:proofErr w:type="gramEnd"/>
+      <w:r>
+        <w:rPr>
+          <w:rFonts w:ascii="Times New Roman" w:hAnsi="Times New Roman" w:cs="Times New Roman"/>
+          <w:color w:val="000000"/>
+          <w:sz w:val="23"/>
+          <w:szCs w:val="23"/>
+        </w:rPr>
+        <w:t xml:space="preserve">, Address with </w:t>
       </w:r>
       <w:r>
         <w:rPr>
@@ -3817,6 +3861,7 @@
         </w:rPr>
         <w:t xml:space="preserve">Register: </w:t>
       </w:r>
+      <w:proofErr w:type="gramStart"/>
       <w:r>
         <w:rPr>
           <w:rFonts w:ascii="Times New Roman" w:hAnsi="Times New Roman" w:cs="Times New Roman"/>
@@ -3833,7 +3878,17 @@
           <w:sz w:val="23"/>
           <w:szCs w:val="23"/>
         </w:rPr>
-        <w:t>Name,</w:t>
+        <w:t>Name</w:t>
+      </w:r>
+      <w:proofErr w:type="gramEnd"/>
+      <w:r>
+        <w:rPr>
+          <w:rFonts w:ascii="Times New Roman" w:hAnsi="Times New Roman" w:cs="Times New Roman"/>
+          <w:color w:val="000000"/>
+          <w:sz w:val="23"/>
+          <w:szCs w:val="23"/>
+        </w:rPr>
+        <w:t>,</w:t>
       </w:r>
       <w:r>
         <w:rPr>
@@ -3879,8 +3934,9 @@
           <w:sz w:val="23"/>
           <w:szCs w:val="23"/>
         </w:rPr>
-        <w:t xml:space="preserve">Enrolment Number, </w:t>
-      </w:r>
+        <w:t>Enrolment Number</w:t>
+      </w:r>
+      <w:proofErr w:type="gramStart"/>
       <w:r>
         <w:rPr>
           <w:rFonts w:ascii="Times New Roman" w:hAnsi="Times New Roman" w:cs="Times New Roman"/>
@@ -3888,7 +3944,26 @@
           <w:sz w:val="23"/>
           <w:szCs w:val="23"/>
         </w:rPr>
-        <w:t xml:space="preserve"> Name, Addres</w:t>
+        <w:t xml:space="preserve">, </w:t>
+      </w:r>
+      <w:r>
+        <w:rPr>
+          <w:rFonts w:ascii="Times New Roman" w:hAnsi="Times New Roman" w:cs="Times New Roman"/>
+          <w:color w:val="000000"/>
+          <w:sz w:val="23"/>
+          <w:szCs w:val="23"/>
+        </w:rPr>
+        <w:t xml:space="preserve"> Name</w:t>
+      </w:r>
+      <w:proofErr w:type="gramEnd"/>
+      <w:r>
+        <w:rPr>
+          <w:rFonts w:ascii="Times New Roman" w:hAnsi="Times New Roman" w:cs="Times New Roman"/>
+          <w:color w:val="000000"/>
+          <w:sz w:val="23"/>
+          <w:szCs w:val="23"/>
+        </w:rPr>
+        <w:t>, Addres</w:t>
       </w:r>
       <w:r>
         <w:rPr>
@@ -4045,12 +4120,12 @@
       <w:pPr>
         <w:pStyle w:val="Heading3"/>
       </w:pPr>
-      <w:bookmarkStart w:id="14" w:name="_Toc344539152"/>
+      <w:bookmarkStart w:id="15" w:name="_Toc344539152"/>
       <w:r>
         <w:lastRenderedPageBreak/>
         <w:t>Work To Be Done</w:t>
       </w:r>
-      <w:bookmarkEnd w:id="14"/>
+      <w:bookmarkEnd w:id="15"/>
     </w:p>
     <w:p>
       <w:pPr>
@@ -4068,21 +4143,29 @@
         <w:t>e above mentioned workflow of a</w:t>
       </w:r>
       <w:r>
-        <w:t xml:space="preserve"> Face Recognition </w:t>
-      </w:r>
-      <w:r>
-        <w:t xml:space="preserve"> System in an automatic computerized way.</w:t>
+        <w:t xml:space="preserve"> Face </w:t>
+      </w:r>
+      <w:proofErr w:type="gramStart"/>
+      <w:r>
+        <w:t xml:space="preserve">Recognition </w:t>
+      </w:r>
+      <w:r>
+        <w:t xml:space="preserve"> System</w:t>
+      </w:r>
+      <w:proofErr w:type="gramEnd"/>
+      <w:r>
+        <w:t xml:space="preserve"> in an automatic computerized way.</w:t>
       </w:r>
     </w:p>
     <w:p>
       <w:pPr>
         <w:pStyle w:val="Heading2"/>
       </w:pPr>
-      <w:bookmarkStart w:id="15" w:name="_Toc344539153"/>
+      <w:bookmarkStart w:id="16" w:name="_Toc344539153"/>
       <w:r>
         <w:t>Requirements Specification</w:t>
       </w:r>
-      <w:bookmarkEnd w:id="15"/>
+      <w:bookmarkEnd w:id="16"/>
     </w:p>
     <w:p>
       <w:pPr>
@@ -4091,13 +4174,13 @@
           <w:sz w:val="20"/>
         </w:rPr>
       </w:pPr>
-      <w:bookmarkStart w:id="16" w:name="_Toc299548677"/>
-      <w:bookmarkStart w:id="17" w:name="_Toc344539154"/>
+      <w:bookmarkStart w:id="17" w:name="_Toc299548677"/>
+      <w:bookmarkStart w:id="18" w:name="_Toc344539154"/>
       <w:r>
         <w:t>Functional Requirements</w:t>
       </w:r>
-      <w:bookmarkEnd w:id="16"/>
       <w:bookmarkEnd w:id="17"/>
+      <w:bookmarkEnd w:id="18"/>
     </w:p>
     <w:p>
       <w:pPr>
@@ -4121,12 +4204,25 @@
     </w:p>
     <w:p>
       <w:r>
-        <w:t>Face recognition is an example of advanced recognition. The process is influenced by several features such as shape, reflectance, pose, occlusion and illumination which make it difficult. A human face is an extremely complex object with features that vary over time, especially the skin which cover human face which determines the important features of the face. It should be quite clear that human face is more difficult to model, and recognize than most industrial parts, but integration of features in recognition of faces has a beneficial effect on robust classification .</w:t>
-      </w:r>
-    </w:p>
-    <w:p>
-      <w:r>
-        <w:t xml:space="preserve"> Human faces are very interesting as objects of picture analysis for several reasons : </w:t>
+        <w:t xml:space="preserve">Face recognition is an example of advanced recognition. The process is influenced by several features such as shape, reflectance, pose, occlusion and illumination which make it difficult. A human face is an extremely complex object with features that vary over time, especially the skin which cover human face which determines the important features of the face. It should be quite clear that human face is more difficult to model, and recognize than most industrial parts, but integration of features in recognition of faces has a beneficial effect on robust </w:t>
+      </w:r>
+      <w:proofErr w:type="gramStart"/>
+      <w:r>
+        <w:t>classification .</w:t>
+      </w:r>
+      <w:proofErr w:type="gramEnd"/>
+    </w:p>
+    <w:p>
+      <w:r>
+        <w:t xml:space="preserve"> Human faces are very interesting as objects of picture analysis for several </w:t>
+      </w:r>
+      <w:proofErr w:type="gramStart"/>
+      <w:r>
+        <w:t>reasons :</w:t>
+      </w:r>
+      <w:proofErr w:type="gramEnd"/>
+      <w:r>
+        <w:t xml:space="preserve"> </w:t>
       </w:r>
     </w:p>
     <w:p>
@@ -4143,7 +4239,21 @@
         <w:rPr>
           <w:rFonts w:ascii="Calibri" w:hAnsi="Calibri" w:cs="Calibri"/>
         </w:rPr>
-        <w:t xml:space="preserve"> A face has many component substructures such as: eyes, nose, mouth, chin, and </w:t>
+        <w:t xml:space="preserve"> </w:t>
+      </w:r>
+      <w:proofErr w:type="gramStart"/>
+      <w:r>
+        <w:rPr>
+          <w:rFonts w:ascii="Calibri" w:hAnsi="Calibri" w:cs="Calibri"/>
+        </w:rPr>
+        <w:t>A</w:t>
+      </w:r>
+      <w:proofErr w:type="gramEnd"/>
+      <w:r>
+        <w:rPr>
+          <w:rFonts w:ascii="Calibri" w:hAnsi="Calibri" w:cs="Calibri"/>
+        </w:rPr>
+        <w:t xml:space="preserve"> face has many component substructures such as: eyes, nose, mouth, chin, and </w:t>
       </w:r>
       <w:r>
         <w:t>so on, which are proper for "context of the face ". These components as distributed with a certain permissible range, whose cultural relations can be correctly grasped by the concepts of picture structure.</w:t>
@@ -4170,8 +4280,16 @@
         <w:rPr>
           <w:rFonts w:ascii="Calibri" w:hAnsi="Calibri" w:cs="Calibri"/>
         </w:rPr>
-        <w:t xml:space="preserve"> The variety of human face images as large as the human family.</w:t>
-      </w:r>
+        <w:t xml:space="preserve"> </w:t>
+      </w:r>
+      <w:proofErr w:type="gramStart"/>
+      <w:r>
+        <w:rPr>
+          <w:rFonts w:ascii="Calibri" w:hAnsi="Calibri" w:cs="Calibri"/>
+        </w:rPr>
+        <w:t>The variety of human face images as large as the human family.</w:t>
+      </w:r>
+      <w:proofErr w:type="gramEnd"/>
     </w:p>
     <w:p>
       <w:r>
@@ -4215,11 +4333,16 @@
       </w:r>
     </w:p>
     <w:p>
+      <w:proofErr w:type="gramStart"/>
       <w:r>
         <w:t>User  w</w:t>
       </w:r>
       <w:r>
-        <w:t>ill enter data in Face Recogni</w:t>
+        <w:t>ill</w:t>
+      </w:r>
+      <w:proofErr w:type="gramEnd"/>
+      <w:r>
+        <w:t xml:space="preserve"> enter data in Face Recogni</w:t>
       </w:r>
       <w:r>
         <w:t>tion</w:t>
@@ -4284,11 +4407,16 @@
       </w:r>
     </w:p>
     <w:p>
+      <w:proofErr w:type="gramStart"/>
       <w:r>
         <w:t xml:space="preserve">User </w:t>
       </w:r>
       <w:r>
-        <w:t xml:space="preserve"> can view the time table and can also update </w:t>
+        <w:t xml:space="preserve"> can</w:t>
+      </w:r>
+      <w:proofErr w:type="gramEnd"/>
+      <w:r>
+        <w:t xml:space="preserve"> view the time table and can also update </w:t>
       </w:r>
       <w:r>
         <w:t>the timetable information.</w:t>
@@ -4308,11 +4436,16 @@
       </w:r>
     </w:p>
     <w:p>
+      <w:proofErr w:type="gramStart"/>
       <w:r>
         <w:t xml:space="preserve">User </w:t>
       </w:r>
       <w:r>
-        <w:t xml:space="preserve"> number, department number and</w:t>
+        <w:t xml:space="preserve"> number</w:t>
+      </w:r>
+      <w:proofErr w:type="gramEnd"/>
+      <w:r>
+        <w:t>, department number and</w:t>
       </w:r>
       <w:r>
         <w:t xml:space="preserve"> </w:t>
@@ -4640,11 +4773,16 @@
       </w:r>
     </w:p>
     <w:p>
+      <w:proofErr w:type="gramStart"/>
       <w:r>
         <w:t xml:space="preserve">User </w:t>
       </w:r>
       <w:r>
-        <w:t xml:space="preserve"> will enter the name</w:t>
+        <w:t xml:space="preserve"> will</w:t>
+      </w:r>
+      <w:proofErr w:type="gramEnd"/>
+      <w:r>
+        <w:t xml:space="preserve"> enter the name</w:t>
       </w:r>
       <w:r>
         <w:t>,</w:t>
@@ -4685,11 +4823,16 @@
       </w:r>
     </w:p>
     <w:p>
+      <w:proofErr w:type="gramStart"/>
       <w:r>
         <w:t xml:space="preserve">User  </w:t>
       </w:r>
       <w:r>
-        <w:t xml:space="preserve"> get a message from</w:t>
+        <w:t xml:space="preserve"> get</w:t>
+      </w:r>
+      <w:proofErr w:type="gramEnd"/>
+      <w:r>
+        <w:t xml:space="preserve"> a message from</w:t>
       </w:r>
       <w:r>
         <w:t xml:space="preserve"> FRS</w:t>
@@ -4824,14 +4967,14 @@
       <w:pPr>
         <w:pStyle w:val="Heading3"/>
       </w:pPr>
-      <w:bookmarkStart w:id="18" w:name="_Toc344539155"/>
+      <w:bookmarkStart w:id="19" w:name="_Toc344539155"/>
       <w:r>
         <w:t>T</w:t>
       </w:r>
       <w:r>
         <w:t>echnical specification</w:t>
       </w:r>
-      <w:bookmarkEnd w:id="18"/>
+      <w:bookmarkEnd w:id="19"/>
     </w:p>
     <w:p/>
     <w:p>
@@ -4901,6 +5044,7 @@
         </w:rPr>
         <w:t xml:space="preserve"> </w:t>
       </w:r>
+      <w:proofErr w:type="spellStart"/>
       <w:r>
         <w:rPr>
           <w:rFonts w:asciiTheme="majorHAnsi" w:eastAsia="Times New Roman" w:hAnsiTheme="majorHAnsi" w:cs="Times New Roman"/>
@@ -4909,6 +5053,7 @@
         </w:rPr>
         <w:t>Matlab</w:t>
       </w:r>
+      <w:proofErr w:type="spellEnd"/>
     </w:p>
     <w:p>
       <w:pPr>
@@ -5075,21 +5220,21 @@
       <w:pPr>
         <w:pStyle w:val="Heading2"/>
       </w:pPr>
-      <w:bookmarkStart w:id="19" w:name="_Toc344539156"/>
+      <w:bookmarkStart w:id="20" w:name="_Toc344539156"/>
       <w:r>
         <w:t>Planning and Scheduling</w:t>
       </w:r>
-      <w:bookmarkEnd w:id="19"/>
+      <w:bookmarkEnd w:id="20"/>
     </w:p>
     <w:p>
       <w:pPr>
         <w:pStyle w:val="Heading3"/>
       </w:pPr>
-      <w:bookmarkStart w:id="20" w:name="_Toc344539157"/>
+      <w:bookmarkStart w:id="21" w:name="_Toc344539157"/>
       <w:r>
         <w:t>Gantt chart</w:t>
       </w:r>
-      <w:bookmarkEnd w:id="20"/>
+      <w:bookmarkEnd w:id="21"/>
     </w:p>
     <w:p>
       <w:pPr>
@@ -5100,11 +5245,11 @@
       <w:pPr>
         <w:pStyle w:val="Heading3"/>
       </w:pPr>
-      <w:bookmarkStart w:id="21" w:name="_Toc344539158"/>
+      <w:bookmarkStart w:id="22" w:name="_Toc344539158"/>
       <w:r>
         <w:t>Tracking Gantt</w:t>
       </w:r>
-      <w:bookmarkEnd w:id="21"/>
+      <w:bookmarkEnd w:id="22"/>
     </w:p>
     <w:p>
       <w:pPr>
@@ -5115,11 +5260,11 @@
       <w:pPr>
         <w:pStyle w:val="Heading3"/>
       </w:pPr>
-      <w:bookmarkStart w:id="22" w:name="_Toc344539159"/>
+      <w:bookmarkStart w:id="23" w:name="_Toc344539159"/>
       <w:r>
         <w:t>Pert chart (Network Diagram)</w:t>
       </w:r>
-      <w:bookmarkEnd w:id="22"/>
+      <w:bookmarkEnd w:id="23"/>
     </w:p>
     <w:p>
       <w:pPr>
@@ -5135,14 +5280,14 @@
       <w:pPr>
         <w:pStyle w:val="Heading1"/>
       </w:pPr>
-      <w:bookmarkStart w:id="23" w:name="_Toc344539160"/>
+      <w:bookmarkStart w:id="24" w:name="_Toc344539160"/>
       <w:r>
         <w:t>Scope</w:t>
       </w:r>
       <w:r>
         <w:t xml:space="preserve"> of the Solution</w:t>
       </w:r>
-      <w:bookmarkEnd w:id="23"/>
+      <w:bookmarkEnd w:id="24"/>
     </w:p>
     <w:p>
       <w:pPr>
@@ -5183,23 +5328,23 @@
       <w:pPr>
         <w:pStyle w:val="Heading1"/>
       </w:pPr>
-      <w:bookmarkStart w:id="24" w:name="_Toc344539161"/>
+      <w:bookmarkStart w:id="25" w:name="_Toc344539161"/>
       <w:r>
         <w:lastRenderedPageBreak/>
         <w:t>Analysis</w:t>
       </w:r>
-      <w:bookmarkEnd w:id="24"/>
+      <w:bookmarkEnd w:id="25"/>
     </w:p>
     <w:p/>
     <w:p>
       <w:pPr>
         <w:pStyle w:val="Heading2"/>
       </w:pPr>
-      <w:bookmarkStart w:id="25" w:name="_Toc344539162"/>
+      <w:bookmarkStart w:id="26" w:name="_Toc344539162"/>
       <w:r>
         <w:t>Context Diagram</w:t>
       </w:r>
-      <w:bookmarkEnd w:id="25"/>
+      <w:bookmarkEnd w:id="26"/>
     </w:p>
     <w:p>
       <w:pPr>
@@ -5210,38 +5355,38 @@
       <w:pPr>
         <w:pStyle w:val="Heading2"/>
       </w:pPr>
-      <w:bookmarkStart w:id="26" w:name="_Toc344539163"/>
+      <w:bookmarkStart w:id="27" w:name="_Toc344539163"/>
       <w:r>
         <w:t>Data Flow Diagram</w:t>
       </w:r>
-      <w:bookmarkEnd w:id="26"/>
+      <w:bookmarkEnd w:id="27"/>
     </w:p>
     <w:p>
       <w:pPr>
         <w:pStyle w:val="Heading3"/>
       </w:pPr>
-      <w:bookmarkStart w:id="27" w:name="_Toc344539164"/>
+      <w:bookmarkStart w:id="28" w:name="_Toc344539164"/>
       <w:r>
         <w:t>Level 0</w:t>
       </w:r>
       <w:r>
         <w:t xml:space="preserve"> DFD</w:t>
       </w:r>
-      <w:bookmarkEnd w:id="27"/>
+      <w:bookmarkEnd w:id="28"/>
     </w:p>
     <w:p/>
     <w:p>
       <w:pPr>
         <w:pStyle w:val="Heading3"/>
       </w:pPr>
-      <w:bookmarkStart w:id="28" w:name="_Toc344539165"/>
+      <w:bookmarkStart w:id="29" w:name="_Toc344539165"/>
       <w:r>
         <w:t>Level 1</w:t>
       </w:r>
       <w:r>
         <w:t xml:space="preserve"> DFD</w:t>
       </w:r>
-      <w:bookmarkEnd w:id="28"/>
+      <w:bookmarkEnd w:id="29"/>
     </w:p>
     <w:p/>
     <w:p/>
@@ -5251,14 +5396,14 @@
       <w:pPr>
         <w:pStyle w:val="Heading3"/>
       </w:pPr>
-      <w:bookmarkStart w:id="29" w:name="_Toc344539166"/>
+      <w:bookmarkStart w:id="30" w:name="_Toc344539166"/>
       <w:r>
         <w:t>Level 2</w:t>
       </w:r>
       <w:r>
         <w:t xml:space="preserve"> DFD</w:t>
       </w:r>
-      <w:bookmarkEnd w:id="29"/>
+      <w:bookmarkEnd w:id="30"/>
     </w:p>
     <w:p/>
     <w:p/>
@@ -5266,11 +5411,11 @@
       <w:pPr>
         <w:pStyle w:val="Heading2"/>
       </w:pPr>
-      <w:bookmarkStart w:id="30" w:name="_Toc344539167"/>
+      <w:bookmarkStart w:id="31" w:name="_Toc344539167"/>
       <w:r>
         <w:t>E-R Diagram</w:t>
       </w:r>
-      <w:bookmarkEnd w:id="30"/>
+      <w:bookmarkEnd w:id="31"/>
     </w:p>
     <w:p>
       <w:r>
@@ -5288,7 +5433,7 @@
       <w:tblPr>
         <w:tblStyle w:val="TableGrid"/>
         <w:tblW w:w="0" w:type="auto"/>
-        <w:tblLook w:val="04A0"/>
+        <w:tblLook w:val="04A0" w:firstRow="1" w:lastRow="0" w:firstColumn="1" w:lastColumn="0" w:noHBand="0" w:noVBand="1"/>
       </w:tblPr>
       <w:tblGrid>
         <w:gridCol w:w="4788"/>
@@ -5361,6 +5506,7 @@
             <w:tcW w:w="4788" w:type="dxa"/>
           </w:tcPr>
           <w:p>
+            <w:proofErr w:type="spellStart"/>
             <w:r>
               <w:rPr>
                 <w:rFonts w:eastAsia="Arial"/>
@@ -5368,12 +5514,105 @@
               </w:rPr>
               <w:t>Student_ID</w:t>
             </w:r>
+            <w:proofErr w:type="spellEnd"/>
             <w:r>
               <w:rPr>
                 <w:rFonts w:eastAsia="Arial"/>
               </w:rPr>
-              <w:t>, Student_DOB, Student_Name, Student_Parent_Name, Student_Address, Student_Admission_Date, Student_Course_Name, Student_Contact</w:t>
-            </w:r>
+              <w:t xml:space="preserve">, </w:t>
+            </w:r>
+            <w:proofErr w:type="spellStart"/>
+            <w:r>
+              <w:rPr>
+                <w:rFonts w:eastAsia="Arial"/>
+              </w:rPr>
+              <w:t>Student_DOB</w:t>
+            </w:r>
+            <w:proofErr w:type="spellEnd"/>
+            <w:r>
+              <w:rPr>
+                <w:rFonts w:eastAsia="Arial"/>
+              </w:rPr>
+              <w:t xml:space="preserve">, </w:t>
+            </w:r>
+            <w:proofErr w:type="spellStart"/>
+            <w:r>
+              <w:rPr>
+                <w:rFonts w:eastAsia="Arial"/>
+              </w:rPr>
+              <w:t>Student_Name</w:t>
+            </w:r>
+            <w:proofErr w:type="spellEnd"/>
+            <w:r>
+              <w:rPr>
+                <w:rFonts w:eastAsia="Arial"/>
+              </w:rPr>
+              <w:t xml:space="preserve">, </w:t>
+            </w:r>
+            <w:proofErr w:type="spellStart"/>
+            <w:r>
+              <w:rPr>
+                <w:rFonts w:eastAsia="Arial"/>
+              </w:rPr>
+              <w:t>Student_Parent_Name</w:t>
+            </w:r>
+            <w:proofErr w:type="spellEnd"/>
+            <w:r>
+              <w:rPr>
+                <w:rFonts w:eastAsia="Arial"/>
+              </w:rPr>
+              <w:t xml:space="preserve">, </w:t>
+            </w:r>
+            <w:proofErr w:type="spellStart"/>
+            <w:r>
+              <w:rPr>
+                <w:rFonts w:eastAsia="Arial"/>
+              </w:rPr>
+              <w:t>Student_Address</w:t>
+            </w:r>
+            <w:proofErr w:type="spellEnd"/>
+            <w:r>
+              <w:rPr>
+                <w:rFonts w:eastAsia="Arial"/>
+              </w:rPr>
+              <w:t xml:space="preserve">, </w:t>
+            </w:r>
+            <w:proofErr w:type="spellStart"/>
+            <w:r>
+              <w:rPr>
+                <w:rFonts w:eastAsia="Arial"/>
+              </w:rPr>
+              <w:t>Student_Admission_Date</w:t>
+            </w:r>
+            <w:proofErr w:type="spellEnd"/>
+            <w:r>
+              <w:rPr>
+                <w:rFonts w:eastAsia="Arial"/>
+              </w:rPr>
+              <w:t xml:space="preserve">, </w:t>
+            </w:r>
+            <w:proofErr w:type="spellStart"/>
+            <w:r>
+              <w:rPr>
+                <w:rFonts w:eastAsia="Arial"/>
+              </w:rPr>
+              <w:t>Student_Course_Name</w:t>
+            </w:r>
+            <w:proofErr w:type="spellEnd"/>
+            <w:r>
+              <w:rPr>
+                <w:rFonts w:eastAsia="Arial"/>
+              </w:rPr>
+              <w:t xml:space="preserve">, </w:t>
+            </w:r>
+            <w:proofErr w:type="spellStart"/>
+            <w:r>
+              <w:rPr>
+                <w:rFonts w:eastAsia="Arial"/>
+              </w:rPr>
+              <w:t>Student_Contact</w:t>
+            </w:r>
+            <w:proofErr w:type="spellEnd"/>
           </w:p>
         </w:tc>
       </w:tr>
@@ -5393,15 +5632,38 @@
             <w:tcW w:w="4788" w:type="dxa"/>
           </w:tcPr>
           <w:p>
+            <w:proofErr w:type="spellStart"/>
             <w:r>
               <w:rPr>
                 <w:b/>
               </w:rPr>
               <w:t>Transaction_ID</w:t>
             </w:r>
-            <w:r>
-              <w:t>, Transaction_Amount, Transaction_Type, Transaction_Reason,Account_Balance</w:t>
-            </w:r>
+            <w:proofErr w:type="spellEnd"/>
+            <w:r>
+              <w:t xml:space="preserve">, </w:t>
+            </w:r>
+            <w:proofErr w:type="spellStart"/>
+            <w:r>
+              <w:t>Transaction_Amount</w:t>
+            </w:r>
+            <w:proofErr w:type="spellEnd"/>
+            <w:r>
+              <w:t xml:space="preserve">, </w:t>
+            </w:r>
+            <w:proofErr w:type="spellStart"/>
+            <w:r>
+              <w:t>Transaction_Type</w:t>
+            </w:r>
+            <w:proofErr w:type="spellEnd"/>
+            <w:r>
+              <w:t xml:space="preserve">, </w:t>
+            </w:r>
+            <w:proofErr w:type="spellStart"/>
+            <w:r>
+              <w:t>Transaction_Reason,Account_Balance</w:t>
+            </w:r>
+            <w:proofErr w:type="spellEnd"/>
           </w:p>
         </w:tc>
       </w:tr>
@@ -5422,6 +5684,7 @@
             <w:tcW w:w="4788" w:type="dxa"/>
           </w:tcPr>
           <w:p>
+            <w:proofErr w:type="spellStart"/>
             <w:r>
               <w:rPr>
                 <w:rFonts w:eastAsia="Arial"/>
@@ -5436,6 +5699,7 @@
               </w:rPr>
               <w:t>_ID</w:t>
             </w:r>
+            <w:proofErr w:type="spellEnd"/>
             <w:r>
               <w:rPr>
                 <w:rFonts w:eastAsia="Arial"/>
@@ -5446,18 +5710,39 @@
               <w:rPr>
                 <w:rFonts w:eastAsia="Arial"/>
               </w:rPr>
-              <w:t xml:space="preserve"> St</w:t>
-            </w:r>
+              <w:t xml:space="preserve"> </w:t>
+            </w:r>
+            <w:proofErr w:type="spellStart"/>
             <w:r>
               <w:rPr>
                 <w:rFonts w:eastAsia="Arial"/>
               </w:rPr>
-              <w:t>aff_Name, Staff_Permission</w:t>
+              <w:t>St</w:t>
             </w:r>
             <w:r>
               <w:rPr>
                 <w:rFonts w:eastAsia="Arial"/>
               </w:rPr>
+              <w:t>aff_Name</w:t>
+            </w:r>
+            <w:proofErr w:type="spellEnd"/>
+            <w:r>
+              <w:rPr>
+                <w:rFonts w:eastAsia="Arial"/>
+              </w:rPr>
+              <w:t xml:space="preserve">, </w:t>
+            </w:r>
+            <w:proofErr w:type="spellStart"/>
+            <w:r>
+              <w:rPr>
+                <w:rFonts w:eastAsia="Arial"/>
+              </w:rPr>
+              <w:t>Staff_Permission</w:t>
+            </w:r>
+            <w:r>
+              <w:rPr>
+                <w:rFonts w:eastAsia="Arial"/>
+              </w:rPr>
               <w:t>_</w:t>
             </w:r>
             <w:r>
@@ -5466,18 +5751,105 @@
               </w:rPr>
               <w:t>Level</w:t>
             </w:r>
+            <w:proofErr w:type="spellEnd"/>
             <w:r>
               <w:rPr>
                 <w:rFonts w:eastAsia="Arial"/>
               </w:rPr>
-              <w:t>, Staff_Address, Staff_Admission_Date, Staff_Course_Name, Staff_Contract_details</w:t>
-            </w:r>
+              <w:t xml:space="preserve">, </w:t>
+            </w:r>
+            <w:proofErr w:type="spellStart"/>
             <w:r>
               <w:rPr>
                 <w:rFonts w:eastAsia="Arial"/>
               </w:rPr>
-              <w:t>, Staff_Join_Date, Staff_Email, Staff_Role</w:t>
-            </w:r>
+              <w:t>Staff_Address</w:t>
+            </w:r>
+            <w:proofErr w:type="spellEnd"/>
+            <w:r>
+              <w:rPr>
+                <w:rFonts w:eastAsia="Arial"/>
+              </w:rPr>
+              <w:t xml:space="preserve">, </w:t>
+            </w:r>
+            <w:proofErr w:type="spellStart"/>
+            <w:r>
+              <w:rPr>
+                <w:rFonts w:eastAsia="Arial"/>
+              </w:rPr>
+              <w:t>Staff_Admission_Date</w:t>
+            </w:r>
+            <w:proofErr w:type="spellEnd"/>
+            <w:r>
+              <w:rPr>
+                <w:rFonts w:eastAsia="Arial"/>
+              </w:rPr>
+              <w:t xml:space="preserve">, </w:t>
+            </w:r>
+            <w:proofErr w:type="spellStart"/>
+            <w:r>
+              <w:rPr>
+                <w:rFonts w:eastAsia="Arial"/>
+              </w:rPr>
+              <w:t>Staff_Course_Name</w:t>
+            </w:r>
+            <w:proofErr w:type="spellEnd"/>
+            <w:r>
+              <w:rPr>
+                <w:rFonts w:eastAsia="Arial"/>
+              </w:rPr>
+              <w:t xml:space="preserve">, </w:t>
+            </w:r>
+            <w:proofErr w:type="spellStart"/>
+            <w:r>
+              <w:rPr>
+                <w:rFonts w:eastAsia="Arial"/>
+              </w:rPr>
+              <w:t>Staff_Contract_details</w:t>
+            </w:r>
+            <w:proofErr w:type="spellEnd"/>
+            <w:r>
+              <w:rPr>
+                <w:rFonts w:eastAsia="Arial"/>
+              </w:rPr>
+              <w:t xml:space="preserve">, </w:t>
+            </w:r>
+            <w:proofErr w:type="spellStart"/>
+            <w:r>
+              <w:rPr>
+                <w:rFonts w:eastAsia="Arial"/>
+              </w:rPr>
+              <w:t>Staff_Join_Date</w:t>
+            </w:r>
+            <w:proofErr w:type="spellEnd"/>
+            <w:r>
+              <w:rPr>
+                <w:rFonts w:eastAsia="Arial"/>
+              </w:rPr>
+              <w:t xml:space="preserve">, </w:t>
+            </w:r>
+            <w:proofErr w:type="spellStart"/>
+            <w:r>
+              <w:rPr>
+                <w:rFonts w:eastAsia="Arial"/>
+              </w:rPr>
+              <w:t>Staff_Email</w:t>
+            </w:r>
+            <w:proofErr w:type="spellEnd"/>
+            <w:r>
+              <w:rPr>
+                <w:rFonts w:eastAsia="Arial"/>
+              </w:rPr>
+              <w:t xml:space="preserve">, </w:t>
+            </w:r>
+            <w:proofErr w:type="spellStart"/>
+            <w:r>
+              <w:rPr>
+                <w:rFonts w:eastAsia="Arial"/>
+              </w:rPr>
+              <w:t>Staff_Role</w:t>
+            </w:r>
+            <w:proofErr w:type="spellEnd"/>
           </w:p>
         </w:tc>
       </w:tr>
@@ -5497,6 +5869,7 @@
             <w:tcW w:w="4788" w:type="dxa"/>
           </w:tcPr>
           <w:p>
+            <w:proofErr w:type="spellStart"/>
             <w:r>
               <w:rPr>
                 <w:rFonts w:eastAsia="Arial"/>
@@ -5511,12 +5884,77 @@
               </w:rPr>
               <w:t>_ID</w:t>
             </w:r>
+            <w:proofErr w:type="spellEnd"/>
             <w:r>
               <w:rPr>
                 <w:rFonts w:eastAsia="Arial"/>
               </w:rPr>
-              <w:t>,  Book_Name, Book_Author, Purchase_Date, Book_Status, Book_Description,Purchase_Amount</w:t>
-            </w:r>
+              <w:t xml:space="preserve">,  </w:t>
+            </w:r>
+            <w:proofErr w:type="spellStart"/>
+            <w:r>
+              <w:rPr>
+                <w:rFonts w:eastAsia="Arial"/>
+              </w:rPr>
+              <w:t>Book_Name</w:t>
+            </w:r>
+            <w:proofErr w:type="spellEnd"/>
+            <w:r>
+              <w:rPr>
+                <w:rFonts w:eastAsia="Arial"/>
+              </w:rPr>
+              <w:t xml:space="preserve">, </w:t>
+            </w:r>
+            <w:proofErr w:type="spellStart"/>
+            <w:r>
+              <w:rPr>
+                <w:rFonts w:eastAsia="Arial"/>
+              </w:rPr>
+              <w:t>Book_Author</w:t>
+            </w:r>
+            <w:proofErr w:type="spellEnd"/>
+            <w:r>
+              <w:rPr>
+                <w:rFonts w:eastAsia="Arial"/>
+              </w:rPr>
+              <w:t xml:space="preserve">, </w:t>
+            </w:r>
+            <w:proofErr w:type="spellStart"/>
+            <w:r>
+              <w:rPr>
+                <w:rFonts w:eastAsia="Arial"/>
+              </w:rPr>
+              <w:t>Purchase_Date</w:t>
+            </w:r>
+            <w:proofErr w:type="spellEnd"/>
+            <w:r>
+              <w:rPr>
+                <w:rFonts w:eastAsia="Arial"/>
+              </w:rPr>
+              <w:t xml:space="preserve">, </w:t>
+            </w:r>
+            <w:proofErr w:type="spellStart"/>
+            <w:r>
+              <w:rPr>
+                <w:rFonts w:eastAsia="Arial"/>
+              </w:rPr>
+              <w:t>Book_Status</w:t>
+            </w:r>
+            <w:proofErr w:type="spellEnd"/>
+            <w:r>
+              <w:rPr>
+                <w:rFonts w:eastAsia="Arial"/>
+              </w:rPr>
+              <w:t xml:space="preserve">, </w:t>
+            </w:r>
+            <w:proofErr w:type="spellStart"/>
+            <w:r>
+              <w:rPr>
+                <w:rFonts w:eastAsia="Arial"/>
+              </w:rPr>
+              <w:t>Book_Description,Purchase_Amount</w:t>
+            </w:r>
+            <w:proofErr w:type="spellEnd"/>
           </w:p>
         </w:tc>
       </w:tr>
@@ -5539,6 +5977,7 @@
             <w:pPr>
               <w:jc w:val="center"/>
             </w:pPr>
+            <w:proofErr w:type="spellStart"/>
             <w:r>
               <w:rPr>
                 <w:rFonts w:eastAsia="Arial"/>
@@ -5553,12 +5992,14 @@
               </w:rPr>
               <w:t>_ID</w:t>
             </w:r>
+            <w:proofErr w:type="spellEnd"/>
             <w:r>
               <w:rPr>
                 <w:rFonts w:eastAsia="Arial"/>
               </w:rPr>
               <w:t xml:space="preserve">, </w:t>
             </w:r>
+            <w:proofErr w:type="spellStart"/>
             <w:r>
               <w:rPr>
                 <w:rFonts w:eastAsia="Arial"/>
@@ -5569,44 +6010,70 @@
               <w:rPr>
                 <w:rFonts w:eastAsia="Arial"/>
               </w:rPr>
-              <w:t xml:space="preserve">_Name,  </w:t>
-            </w:r>
+              <w:t>_Name</w:t>
+            </w:r>
+            <w:proofErr w:type="spellEnd"/>
             <w:r>
               <w:rPr>
                 <w:rFonts w:eastAsia="Arial"/>
               </w:rPr>
+              <w:t xml:space="preserve">,  </w:t>
+            </w:r>
+            <w:proofErr w:type="spellStart"/>
+            <w:r>
+              <w:rPr>
+                <w:rFonts w:eastAsia="Arial"/>
+              </w:rPr>
               <w:t>Faculty</w:t>
             </w:r>
             <w:r>
               <w:rPr>
                 <w:rFonts w:eastAsia="Arial"/>
               </w:rPr>
-              <w:t xml:space="preserve">_Address, </w:t>
-            </w:r>
+              <w:t>_Address</w:t>
+            </w:r>
+            <w:proofErr w:type="spellEnd"/>
             <w:r>
               <w:rPr>
                 <w:rFonts w:eastAsia="Arial"/>
               </w:rPr>
+              <w:t xml:space="preserve">, </w:t>
+            </w:r>
+            <w:proofErr w:type="spellStart"/>
+            <w:r>
+              <w:rPr>
+                <w:rFonts w:eastAsia="Arial"/>
+              </w:rPr>
               <w:t>Faculty_Join</w:t>
             </w:r>
             <w:r>
               <w:rPr>
                 <w:rFonts w:eastAsia="Arial"/>
               </w:rPr>
-              <w:t xml:space="preserve">_Date, </w:t>
-            </w:r>
+              <w:t>_Date</w:t>
+            </w:r>
+            <w:proofErr w:type="spellEnd"/>
             <w:r>
               <w:rPr>
                 <w:rFonts w:eastAsia="Arial"/>
               </w:rPr>
+              <w:t xml:space="preserve">, </w:t>
+            </w:r>
+            <w:proofErr w:type="spellStart"/>
+            <w:r>
+              <w:rPr>
+                <w:rFonts w:eastAsia="Arial"/>
+              </w:rPr>
               <w:t>Faculty_Course_Under</w:t>
             </w:r>
+            <w:proofErr w:type="spellEnd"/>
             <w:r>
               <w:rPr>
                 <w:rFonts w:eastAsia="Arial"/>
               </w:rPr>
               <w:t xml:space="preserve">, </w:t>
             </w:r>
+            <w:proofErr w:type="spellStart"/>
             <w:r>
               <w:rPr>
                 <w:rFonts w:eastAsia="Arial"/>
@@ -5623,8 +6090,23 @@
               <w:rPr>
                 <w:rFonts w:eastAsia="Arial"/>
               </w:rPr>
-              <w:t>_Details, Faculty_Salary_Details</w:t>
-            </w:r>
+              <w:t>_Details</w:t>
+            </w:r>
+            <w:proofErr w:type="spellEnd"/>
+            <w:r>
+              <w:rPr>
+                <w:rFonts w:eastAsia="Arial"/>
+              </w:rPr>
+              <w:t xml:space="preserve">, </w:t>
+            </w:r>
+            <w:proofErr w:type="spellStart"/>
+            <w:r>
+              <w:rPr>
+                <w:rFonts w:eastAsia="Arial"/>
+              </w:rPr>
+              <w:t>Faculty_Salary_Details</w:t>
+            </w:r>
+            <w:proofErr w:type="spellEnd"/>
           </w:p>
         </w:tc>
       </w:tr>
@@ -5647,6 +6129,7 @@
             <w:pPr>
               <w:jc w:val="center"/>
             </w:pPr>
+            <w:proofErr w:type="spellStart"/>
             <w:r>
               <w:rPr>
                 <w:rFonts w:eastAsia="Arial"/>
@@ -5661,24 +6144,28 @@
               </w:rPr>
               <w:t>_ID</w:t>
             </w:r>
+            <w:proofErr w:type="spellEnd"/>
             <w:r>
               <w:rPr>
                 <w:rFonts w:eastAsia="Arial"/>
               </w:rPr>
               <w:t xml:space="preserve">, </w:t>
             </w:r>
+            <w:proofErr w:type="spellStart"/>
             <w:r>
               <w:rPr>
                 <w:rFonts w:eastAsia="Arial"/>
               </w:rPr>
               <w:t>Course_Faculty</w:t>
             </w:r>
+            <w:proofErr w:type="spellEnd"/>
             <w:r>
               <w:rPr>
                 <w:rFonts w:eastAsia="Arial"/>
               </w:rPr>
               <w:t xml:space="preserve">, </w:t>
             </w:r>
+            <w:proofErr w:type="spellStart"/>
             <w:r>
               <w:rPr>
                 <w:rFonts w:eastAsia="Arial"/>
@@ -5689,20 +6176,30 @@
               <w:rPr>
                 <w:rFonts w:eastAsia="Arial"/>
               </w:rPr>
-              <w:t xml:space="preserve">_Name, </w:t>
-            </w:r>
+              <w:t>_Name</w:t>
+            </w:r>
+            <w:proofErr w:type="spellEnd"/>
             <w:r>
               <w:rPr>
                 <w:rFonts w:eastAsia="Arial"/>
               </w:rPr>
+              <w:t xml:space="preserve">, </w:t>
+            </w:r>
+            <w:proofErr w:type="spellStart"/>
+            <w:r>
+              <w:rPr>
+                <w:rFonts w:eastAsia="Arial"/>
+              </w:rPr>
               <w:t>Required_Qualification</w:t>
             </w:r>
+            <w:proofErr w:type="spellEnd"/>
             <w:r>
               <w:rPr>
                 <w:rFonts w:eastAsia="Arial"/>
               </w:rPr>
               <w:t xml:space="preserve">, </w:t>
             </w:r>
+            <w:proofErr w:type="spellStart"/>
             <w:r>
               <w:rPr>
                 <w:rFonts w:eastAsia="Arial"/>
@@ -5713,38 +6210,57 @@
               <w:rPr>
                 <w:rFonts w:eastAsia="Arial"/>
               </w:rPr>
-              <w:t xml:space="preserve">s, </w:t>
-            </w:r>
+              <w:t>s</w:t>
+            </w:r>
+            <w:proofErr w:type="spellEnd"/>
             <w:r>
               <w:rPr>
                 <w:rFonts w:eastAsia="Arial"/>
               </w:rPr>
+              <w:t xml:space="preserve">, </w:t>
+            </w:r>
+            <w:proofErr w:type="spellStart"/>
+            <w:r>
+              <w:rPr>
+                <w:rFonts w:eastAsia="Arial"/>
+              </w:rPr>
               <w:t>Course</w:t>
             </w:r>
             <w:r>
               <w:rPr>
                 <w:rFonts w:eastAsia="Arial"/>
               </w:rPr>
-              <w:t xml:space="preserve">_Admission_Date, </w:t>
-            </w:r>
+              <w:t>_Admission_Date</w:t>
+            </w:r>
+            <w:proofErr w:type="spellEnd"/>
             <w:r>
               <w:rPr>
                 <w:rFonts w:eastAsia="Arial"/>
               </w:rPr>
+              <w:t xml:space="preserve">, </w:t>
+            </w:r>
+            <w:proofErr w:type="spellStart"/>
+            <w:r>
+              <w:rPr>
+                <w:rFonts w:eastAsia="Arial"/>
+              </w:rPr>
               <w:t>Students_Under</w:t>
             </w:r>
+            <w:proofErr w:type="spellEnd"/>
             <w:r>
               <w:rPr>
                 <w:rFonts w:eastAsia="Arial"/>
               </w:rPr>
               <w:t xml:space="preserve">, </w:t>
             </w:r>
+            <w:proofErr w:type="spellStart"/>
             <w:r>
               <w:rPr>
                 <w:rFonts w:eastAsia="Arial"/>
               </w:rPr>
               <w:t>Course_Description</w:t>
             </w:r>
+            <w:proofErr w:type="spellEnd"/>
           </w:p>
         </w:tc>
       </w:tr>
@@ -5802,10 +6318,48 @@
         <w:t xml:space="preserve"> has </w:t>
       </w:r>
       <w:r>
-        <w:t>Courses 1</w:t>
-      </w:r>
-      <w:r>
-        <w:t xml:space="preserve"> : N</w:t>
+        <w:t xml:space="preserve">Courses </w:t>
+      </w:r>
+      <w:proofErr w:type="gramStart"/>
+      <w:r>
+        <w:t>1</w:t>
+      </w:r>
+      <w:r>
+        <w:t xml:space="preserve"> :</w:t>
+      </w:r>
+      <w:proofErr w:type="gramEnd"/>
+      <w:r>
+        <w:t xml:space="preserve"> N</w:t>
+      </w:r>
+    </w:p>
+    <w:p>
+      <w:r>
+        <w:t xml:space="preserve">School Management </w:t>
+      </w:r>
+      <w:proofErr w:type="spellStart"/>
+      <w:r>
+        <w:t>System</w:t>
+      </w:r>
+      <w:r>
+        <w:t>has</w:t>
+      </w:r>
+      <w:proofErr w:type="spellEnd"/>
+      <w:r>
+        <w:t xml:space="preserve"> </w:t>
+      </w:r>
+      <w:r>
+        <w:t xml:space="preserve">Students </w:t>
+      </w:r>
+      <w:proofErr w:type="gramStart"/>
+      <w:r>
+        <w:t>1</w:t>
+      </w:r>
+      <w:r>
+        <w:t xml:space="preserve"> :</w:t>
+      </w:r>
+      <w:proofErr w:type="gramEnd"/>
+      <w:r>
+        <w:t xml:space="preserve"> N</w:t>
       </w:r>
     </w:p>
     <w:p>
@@ -5813,75 +6367,147 @@
         <w:t>School Management System</w:t>
       </w:r>
       <w:r>
-        <w:t xml:space="preserve">has </w:t>
-      </w:r>
-      <w:r>
-        <w:t>Students 1</w:t>
-      </w:r>
-      <w:r>
-        <w:t xml:space="preserve"> : N</w:t>
-      </w:r>
-    </w:p>
-    <w:p>
-      <w:r>
-        <w:t>School Management System</w:t>
-      </w:r>
-      <w:r>
-        <w:t xml:space="preserve"> has Facultie</w:t>
-      </w:r>
-      <w:r>
-        <w:t>s1 : N</w:t>
-      </w:r>
-    </w:p>
-    <w:p>
-      <w:r>
-        <w:t>School Management System has Admin 1 : 1</w:t>
-      </w:r>
-    </w:p>
-    <w:p>
+        <w:t xml:space="preserve"> has </w:t>
+      </w:r>
+      <w:proofErr w:type="gramStart"/>
+      <w:r>
+        <w:t>Facultie</w:t>
+      </w:r>
+      <w:r>
+        <w:t>s1 :</w:t>
+      </w:r>
+      <w:proofErr w:type="gramEnd"/>
+      <w:r>
+        <w:t xml:space="preserve"> N</w:t>
+      </w:r>
+    </w:p>
+    <w:p>
+      <w:r>
+        <w:t xml:space="preserve">School Management System has Admin </w:t>
+      </w:r>
+      <w:proofErr w:type="gramStart"/>
+      <w:r>
+        <w:t>1 :</w:t>
+      </w:r>
+      <w:proofErr w:type="gramEnd"/>
+      <w:r>
+        <w:t xml:space="preserve"> 1</w:t>
+      </w:r>
+    </w:p>
+    <w:p>
+      <w:proofErr w:type="spellStart"/>
       <w:r>
         <w:t>Studentha</w:t>
       </w:r>
       <w:r>
         <w:t>s</w:t>
       </w:r>
+      <w:proofErr w:type="spellEnd"/>
       <w:r>
         <w:t xml:space="preserve"> Attendance</w:t>
       </w:r>
       <w:r>
-        <w:t xml:space="preserve"> 1 : </w:t>
+        <w:t xml:space="preserve"> </w:t>
+      </w:r>
+      <w:proofErr w:type="gramStart"/>
+      <w:r>
+        <w:t>1 :</w:t>
+      </w:r>
+      <w:proofErr w:type="gramEnd"/>
+      <w:r>
+        <w:t xml:space="preserve"> </w:t>
       </w:r>
       <w:r>
         <w:t>1</w:t>
       </w:r>
     </w:p>
     <w:p>
-      <w:r>
-        <w:t>AdminChecksAttendance 1 : 1</w:t>
-      </w:r>
-    </w:p>
-    <w:p>
-      <w:r>
-        <w:t>StudentsreadsBooks M</w:t>
-      </w:r>
-      <w:r>
-        <w:t xml:space="preserve"> : N</w:t>
-      </w:r>
-    </w:p>
-    <w:p>
-      <w:r>
-        <w:t>StudentspaysAccount 1 : 1</w:t>
+      <w:proofErr w:type="spellStart"/>
+      <w:r>
+        <w:t>AdminChecksAttendance</w:t>
+      </w:r>
+      <w:proofErr w:type="spellEnd"/>
+      <w:r>
+        <w:t xml:space="preserve"> </w:t>
+      </w:r>
+      <w:proofErr w:type="gramStart"/>
+      <w:r>
+        <w:t>1 :</w:t>
+      </w:r>
+      <w:proofErr w:type="gramEnd"/>
+      <w:r>
+        <w:t xml:space="preserve"> 1</w:t>
+      </w:r>
+    </w:p>
+    <w:p>
+      <w:proofErr w:type="spellStart"/>
+      <w:r>
+        <w:t>StudentsreadsBooks</w:t>
+      </w:r>
+      <w:proofErr w:type="spellEnd"/>
+      <w:r>
+        <w:t xml:space="preserve"> </w:t>
+      </w:r>
+      <w:proofErr w:type="gramStart"/>
+      <w:r>
+        <w:t>M</w:t>
+      </w:r>
+      <w:r>
+        <w:t xml:space="preserve"> :</w:t>
+      </w:r>
+      <w:proofErr w:type="gramEnd"/>
+      <w:r>
+        <w:t xml:space="preserve"> N</w:t>
+      </w:r>
+    </w:p>
+    <w:p>
+      <w:proofErr w:type="spellStart"/>
+      <w:r>
+        <w:t>StudentspaysAccount</w:t>
+      </w:r>
+      <w:proofErr w:type="spellEnd"/>
+      <w:r>
+        <w:t xml:space="preserve"> </w:t>
+      </w:r>
+      <w:proofErr w:type="gramStart"/>
+      <w:r>
+        <w:t>1 :</w:t>
+      </w:r>
+      <w:proofErr w:type="gramEnd"/>
+      <w:r>
+        <w:t xml:space="preserve"> 1</w:t>
       </w:r>
     </w:p>
     <w:p/>
     <w:p>
-      <w:r>
-        <w:t>AdminControlsAccount 1 : 1</w:t>
-      </w:r>
-    </w:p>
-    <w:p>
-      <w:r>
-        <w:t xml:space="preserve">Students Studies in Course N:1 </w:t>
+      <w:proofErr w:type="spellStart"/>
+      <w:r>
+        <w:t>AdminControlsAccount</w:t>
+      </w:r>
+      <w:proofErr w:type="spellEnd"/>
+      <w:r>
+        <w:t xml:space="preserve"> </w:t>
+      </w:r>
+      <w:proofErr w:type="gramStart"/>
+      <w:r>
+        <w:t>1 :</w:t>
+      </w:r>
+      <w:proofErr w:type="gramEnd"/>
+      <w:r>
+        <w:t xml:space="preserve"> 1</w:t>
+      </w:r>
+    </w:p>
+    <w:p>
+      <w:r>
+        <w:t>Students Studies in Course N</w:t>
+      </w:r>
+      <w:proofErr w:type="gramStart"/>
+      <w:r>
+        <w:t>:1</w:t>
+      </w:r>
+      <w:proofErr w:type="gramEnd"/>
+      <w:r>
+        <w:t xml:space="preserve"> </w:t>
       </w:r>
     </w:p>
     <w:p/>
@@ -5890,11 +6516,11 @@
       <w:pPr>
         <w:pStyle w:val="Heading2"/>
       </w:pPr>
-      <w:bookmarkStart w:id="31" w:name="_Toc344539168"/>
+      <w:bookmarkStart w:id="32" w:name="_Toc344539168"/>
       <w:r>
         <w:t>Class Diagram</w:t>
       </w:r>
-      <w:bookmarkEnd w:id="31"/>
+      <w:bookmarkEnd w:id="32"/>
     </w:p>
     <w:p/>
     <w:p/>
@@ -5902,18 +6528,19 @@
       <w:pPr>
         <w:pStyle w:val="Heading1"/>
       </w:pPr>
-      <w:bookmarkStart w:id="32" w:name="_Toc344229910"/>
-      <w:bookmarkStart w:id="33" w:name="_Toc344539169"/>
+      <w:bookmarkStart w:id="33" w:name="_Toc344229910"/>
+      <w:bookmarkStart w:id="34" w:name="_Toc344539169"/>
       <w:r>
         <w:t>Database &amp; Table Details</w:t>
       </w:r>
-      <w:bookmarkEnd w:id="32"/>
       <w:bookmarkEnd w:id="33"/>
+      <w:bookmarkEnd w:id="34"/>
     </w:p>
     <w:p>
       <w:r>
         <w:t xml:space="preserve">The database used for this software is called </w:t>
       </w:r>
+      <w:proofErr w:type="spellStart"/>
       <w:r>
         <w:rPr>
           <w:b/>
@@ -5926,8 +6553,17 @@
         </w:rPr>
         <w:t>db</w:t>
       </w:r>
-      <w:r>
-        <w:t>. A screenshot from the MySQl workbench is given below. It shows the tables and its columns. The first row is the primary key.</w:t>
+      <w:proofErr w:type="spellEnd"/>
+      <w:r>
+        <w:t xml:space="preserve">. A screenshot from the </w:t>
+      </w:r>
+      <w:proofErr w:type="spellStart"/>
+      <w:r>
+        <w:t>MySQl</w:t>
+      </w:r>
+      <w:proofErr w:type="spellEnd"/>
+      <w:r>
+        <w:t xml:space="preserve"> workbench is given below. It shows the tables and its columns. The first row is the primary key.</w:t>
       </w:r>
     </w:p>
     <w:p/>
@@ -5939,26 +6575,31 @@
         <w:pStyle w:val="Heading1"/>
         <w:ind w:left="720"/>
       </w:pPr>
-      <w:bookmarkStart w:id="34" w:name="_Toc344539170"/>
-      <w:r>
-        <w:t>COMPLETE  DATA STRUCTURE</w:t>
-      </w:r>
-      <w:bookmarkEnd w:id="34"/>
+      <w:bookmarkStart w:id="35" w:name="_Toc344539170"/>
+      <w:proofErr w:type="gramStart"/>
+      <w:r>
+        <w:t>COMPLETE  DATA</w:t>
+      </w:r>
+      <w:proofErr w:type="gramEnd"/>
+      <w:r>
+        <w:t xml:space="preserve"> STRUCTURE</w:t>
+      </w:r>
+      <w:bookmarkEnd w:id="35"/>
     </w:p>
     <w:p>
       <w:pPr>
         <w:pStyle w:val="Heading2"/>
       </w:pPr>
-      <w:bookmarkStart w:id="35" w:name="_Toc344229912"/>
+      <w:bookmarkStart w:id="36" w:name="_Toc344229912"/>
       <w:r>
         <w:tab/>
       </w:r>
-      <w:bookmarkStart w:id="36" w:name="_Toc344539171"/>
+      <w:bookmarkStart w:id="37" w:name="_Toc344539171"/>
       <w:r>
         <w:t>Module Description</w:t>
       </w:r>
-      <w:bookmarkEnd w:id="35"/>
       <w:bookmarkEnd w:id="36"/>
+      <w:bookmarkEnd w:id="37"/>
     </w:p>
     <w:p/>
     <w:p>
@@ -6030,7 +6671,7 @@
       <w:pPr>
         <w:pStyle w:val="Heading3"/>
       </w:pPr>
-      <w:bookmarkStart w:id="37" w:name="_Toc344539172"/>
+      <w:bookmarkStart w:id="38" w:name="_Toc344539172"/>
       <w:r>
         <w:t>Face recogni</w:t>
       </w:r>
@@ -6040,7 +6681,7 @@
       <w:r>
         <w:t xml:space="preserve"> Server</w:t>
       </w:r>
-      <w:bookmarkEnd w:id="37"/>
+      <w:bookmarkEnd w:id="38"/>
     </w:p>
     <w:p>
       <w:r>
@@ -6180,7 +6821,7 @@
       <w:pPr>
         <w:pStyle w:val="Heading3"/>
       </w:pPr>
-      <w:bookmarkStart w:id="38" w:name="_Toc344539173"/>
+      <w:bookmarkStart w:id="39" w:name="_Toc344539173"/>
       <w:r>
         <w:t>face recogni</w:t>
       </w:r>
@@ -6190,7 +6831,7 @@
       <w:r>
         <w:t xml:space="preserve"> Client</w:t>
       </w:r>
-      <w:bookmarkEnd w:id="38"/>
+      <w:bookmarkEnd w:id="39"/>
     </w:p>
     <w:p>
       <w:r>
@@ -6208,7 +6849,7 @@
       <w:pPr>
         <w:pStyle w:val="Heading3"/>
       </w:pPr>
-      <w:bookmarkStart w:id="39" w:name="_Toc344539174"/>
+      <w:bookmarkStart w:id="40" w:name="_Toc344539174"/>
       <w:r>
         <w:t>face recogni</w:t>
       </w:r>
@@ -6218,7 +6859,7 @@
       <w:r>
         <w:t xml:space="preserve"> Database</w:t>
       </w:r>
-      <w:bookmarkEnd w:id="39"/>
+      <w:bookmarkEnd w:id="40"/>
     </w:p>
     <w:p>
       <w:r>
@@ -6235,18 +6876,16 @@
       <w:pPr>
         <w:pStyle w:val="Heading2"/>
       </w:pPr>
-      <w:bookmarkStart w:id="40" w:name="_Toc344229913"/>
-      <w:bookmarkStart w:id="41" w:name="_Toc344539175"/>
+      <w:bookmarkStart w:id="41" w:name="_Toc344229913"/>
+      <w:bookmarkStart w:id="42" w:name="_Toc344539175"/>
       <w:r>
         <w:t>E</w:t>
       </w:r>
-      <w:bookmarkStart w:id="42" w:name="_GoBack"/>
+      <w:r>
+        <w:t>stimation</w:t>
+      </w:r>
+      <w:bookmarkEnd w:id="41"/>
       <w:bookmarkEnd w:id="42"/>
-      <w:r>
-        <w:t>stimation</w:t>
-      </w:r>
-      <w:bookmarkEnd w:id="40"/>
-      <w:bookmarkEnd w:id="41"/>
     </w:p>
     <w:p/>
     <w:p>
@@ -6519,6 +7158,7 @@
         <w:ind w:left="720"/>
       </w:pPr>
       <w:bookmarkStart w:id="49" w:name="_Toc344539179"/>
+      <w:proofErr w:type="gramStart"/>
       <w:r>
         <w:t>S</w:t>
       </w:r>
@@ -6526,6 +7166,7 @@
         <w:t>ECURITY  MECHANISM</w:t>
       </w:r>
       <w:bookmarkEnd w:id="49"/>
+      <w:proofErr w:type="gramEnd"/>
     </w:p>
     <w:p>
       <w:pPr>
@@ -6649,7 +7290,7 @@
           <w:rFonts w:ascii="Arial" w:eastAsia="Arial" w:hAnsi="Arial" w:cs="Arial"/>
         </w:rPr>
       </w:pPr>
-      <w:hyperlink r:id="rId8" w:history="1">
+      <w:hyperlink r:id="rId9" w:history="1">
         <w:r>
           <w:rPr>
             <w:rStyle w:val="Hyperlink"/>
@@ -6671,7 +7312,7 @@
           <w:rFonts w:ascii="Arial" w:eastAsia="Arial" w:hAnsi="Arial" w:cs="Arial"/>
         </w:rPr>
       </w:pPr>
-      <w:hyperlink r:id="rId9" w:history="1">
+      <w:hyperlink r:id="rId10" w:history="1">
         <w:r>
           <w:rPr>
             <w:rStyle w:val="Hyperlink"/>
@@ -6693,7 +7334,7 @@
           <w:rFonts w:ascii="Arial" w:eastAsia="Arial" w:hAnsi="Arial" w:cs="Arial"/>
         </w:rPr>
       </w:pPr>
-      <w:hyperlink r:id="rId10" w:history="1">
+      <w:hyperlink r:id="rId11" w:history="1">
         <w:r>
           <w:rPr>
             <w:rStyle w:val="Hyperlink"/>
@@ -6715,7 +7356,7 @@
           <w:rFonts w:ascii="Arial" w:eastAsia="Arial" w:hAnsi="Arial" w:cs="Arial"/>
         </w:rPr>
       </w:pPr>
-      <w:hyperlink r:id="rId11" w:history="1">
+      <w:hyperlink r:id="rId12" w:history="1">
         <w:r>
           <w:rPr>
             <w:rStyle w:val="Hyperlink"/>
@@ -6737,7 +7378,7 @@
           <w:rFonts w:ascii="Arial" w:eastAsia="Arial" w:hAnsi="Arial" w:cs="Arial"/>
         </w:rPr>
       </w:pPr>
-      <w:hyperlink r:id="rId12" w:history="1">
+      <w:hyperlink r:id="rId13" w:history="1">
         <w:r>
           <w:rPr>
             <w:rStyle w:val="Hyperlink"/>
@@ -6759,7 +7400,7 @@
           <w:rFonts w:ascii="Arial" w:eastAsia="Arial" w:hAnsi="Arial" w:cs="Arial"/>
         </w:rPr>
       </w:pPr>
-      <w:hyperlink r:id="rId13" w:history="1">
+      <w:hyperlink r:id="rId14" w:history="1">
         <w:r>
           <w:rPr>
             <w:rStyle w:val="Hyperlink"/>
@@ -6781,7 +7422,7 @@
           <w:rFonts w:ascii="Arial" w:eastAsia="Arial" w:hAnsi="Arial" w:cs="Arial"/>
         </w:rPr>
       </w:pPr>
-      <w:hyperlink r:id="rId14" w:history="1">
+      <w:hyperlink r:id="rId15" w:history="1">
         <w:r>
           <w:rPr>
             <w:rStyle w:val="Hyperlink"/>
@@ -6803,7 +7444,7 @@
           <w:rFonts w:ascii="Arial" w:hAnsi="Arial" w:cs="Arial"/>
         </w:rPr>
       </w:pPr>
-      <w:hyperlink r:id="rId15" w:history="1">
+      <w:hyperlink r:id="rId16" w:history="1">
         <w:r>
           <w:rPr>
             <w:rStyle w:val="Hyperlink"/>
@@ -6861,8 +7502,16 @@
         <w:rPr>
           <w:rFonts w:ascii="Arial" w:hAnsi="Arial" w:cs="Arial"/>
         </w:rPr>
-        <w:t xml:space="preserve"> - E. R. Balaguruswamy</w:t>
-      </w:r>
+        <w:t xml:space="preserve"> - E. R. </w:t>
+      </w:r>
+      <w:proofErr w:type="spellStart"/>
+      <w:r>
+        <w:rPr>
+          <w:rFonts w:ascii="Arial" w:hAnsi="Arial" w:cs="Arial"/>
+        </w:rPr>
+        <w:t>Balaguruswamy</w:t>
+      </w:r>
+      <w:proofErr w:type="spellEnd"/>
     </w:p>
     <w:p>
       <w:pPr>
@@ -6874,7 +7523,7 @@
       </w:pPr>
     </w:p>
     <w:sectPr>
-      <w:footerReference w:type="default" r:id="rId16"/>
+      <w:footerReference w:type="default" r:id="rId17"/>
       <w:pgSz w:w="12240" w:h="15840"/>
       <w:pgMar w:top="1440" w:right="1440" w:bottom="1440" w:left="1440" w:header="720" w:footer="720" w:gutter="0"/>
       <w:pgBorders w:offsetFrom="page">
@@ -6893,8 +7542,8 @@
 </file>
 
 <file path=word/endnotes.xml><?xml version="1.0" encoding="utf-8"?>
-<w:endnotes xmlns:ve="http://schemas.openxmlformats.org/markup-compatibility/2006" xmlns:o="urn:schemas-microsoft-com:office:office" xmlns:r="http://schemas.openxmlformats.org/officeDocument/2006/relationships" xmlns:m="http://schemas.openxmlformats.org/officeDocument/2006/math" xmlns:v="urn:schemas-microsoft-com:vml" xmlns:wp="http://schemas.openxmlformats.org/drawingml/2006/wordprocessingDrawing" xmlns:w10="urn:schemas-microsoft-com:office:word" xmlns:w="http://schemas.openxmlformats.org/wordprocessingml/2006/main" xmlns:wne="http://schemas.microsoft.com/office/word/2006/wordml">
-  <w:endnote w:type="separator" w:id="0">
+<w:endnotes xmlns:wpc="http://schemas.microsoft.com/office/word/2010/wordprocessingCanvas" xmlns:mc="http://schemas.openxmlformats.org/markup-compatibility/2006" xmlns:o="urn:schemas-microsoft-com:office:office" xmlns:r="http://schemas.openxmlformats.org/officeDocument/2006/relationships" xmlns:m="http://schemas.openxmlformats.org/officeDocument/2006/math" xmlns:v="urn:schemas-microsoft-com:vml" xmlns:wp14="http://schemas.microsoft.com/office/word/2010/wordprocessingDrawing" xmlns:wp="http://schemas.openxmlformats.org/drawingml/2006/wordprocessingDrawing" xmlns:w10="urn:schemas-microsoft-com:office:word" xmlns:w="http://schemas.openxmlformats.org/wordprocessingml/2006/main" xmlns:w14="http://schemas.microsoft.com/office/word/2010/wordml" xmlns:wpg="http://schemas.microsoft.com/office/word/2010/wordprocessingGroup" xmlns:wpi="http://schemas.microsoft.com/office/word/2010/wordprocessingInk" xmlns:wne="http://schemas.microsoft.com/office/word/2006/wordml" xmlns:wps="http://schemas.microsoft.com/office/word/2010/wordprocessingShape" mc:Ignorable="w14 wp14">
+  <w:endnote w:type="separator" w:id="-1">
     <w:p>
       <w:pPr>
         <w:spacing w:after="0" w:line="240" w:lineRule="auto"/>
@@ -6904,7 +7553,7 @@
       </w:r>
     </w:p>
   </w:endnote>
-  <w:endnote w:type="continuationSeparator" w:id="1">
+  <w:endnote w:type="continuationSeparator" w:id="0">
     <w:p>
       <w:pPr>
         <w:spacing w:after="0" w:line="240" w:lineRule="auto"/>
@@ -6918,7 +7567,7 @@
 </file>
 
 <file path=word/footer1.xml><?xml version="1.0" encoding="utf-8"?>
-<w:ftr xmlns:ve="http://schemas.openxmlformats.org/markup-compatibility/2006" xmlns:o="urn:schemas-microsoft-com:office:office" xmlns:r="http://schemas.openxmlformats.org/officeDocument/2006/relationships" xmlns:m="http://schemas.openxmlformats.org/officeDocument/2006/math" xmlns:v="urn:schemas-microsoft-com:vml" xmlns:wp="http://schemas.openxmlformats.org/drawingml/2006/wordprocessingDrawing" xmlns:w10="urn:schemas-microsoft-com:office:word" xmlns:w="http://schemas.openxmlformats.org/wordprocessingml/2006/main" xmlns:wne="http://schemas.microsoft.com/office/word/2006/wordml">
+<w:ftr xmlns:wpc="http://schemas.microsoft.com/office/word/2010/wordprocessingCanvas" xmlns:mc="http://schemas.openxmlformats.org/markup-compatibility/2006" xmlns:o="urn:schemas-microsoft-com:office:office" xmlns:r="http://schemas.openxmlformats.org/officeDocument/2006/relationships" xmlns:m="http://schemas.openxmlformats.org/officeDocument/2006/math" xmlns:v="urn:schemas-microsoft-com:vml" xmlns:wp14="http://schemas.microsoft.com/office/word/2010/wordprocessingDrawing" xmlns:wp="http://schemas.openxmlformats.org/drawingml/2006/wordprocessingDrawing" xmlns:w10="urn:schemas-microsoft-com:office:word" xmlns:w="http://schemas.openxmlformats.org/wordprocessingml/2006/main" xmlns:w14="http://schemas.microsoft.com/office/word/2010/wordml" xmlns:wpg="http://schemas.microsoft.com/office/word/2010/wordprocessingGroup" xmlns:wpi="http://schemas.microsoft.com/office/word/2010/wordprocessingInk" xmlns:wne="http://schemas.microsoft.com/office/word/2006/wordml" xmlns:wps="http://schemas.microsoft.com/office/word/2010/wordprocessingShape" mc:Ignorable="w14 wp14">
   <w:sdt>
     <w:sdtPr>
       <w:id w:val="-757219047"/>
@@ -6938,14 +7587,27 @@
           <w:pStyle w:val="Footer"/>
           <w:jc w:val="center"/>
         </w:pPr>
-        <w:fldSimple w:instr=" PAGE   \* MERGEFORMAT ">
-          <w:r>
-            <w:rPr>
-              <w:noProof/>
-            </w:rPr>
-            <w:t>13</w:t>
-          </w:r>
-        </w:fldSimple>
+        <w:r>
+          <w:fldChar w:fldCharType="begin"/>
+        </w:r>
+        <w:r>
+          <w:instrText xml:space="preserve"> PAGE   \* MERGEFORMAT </w:instrText>
+        </w:r>
+        <w:r>
+          <w:fldChar w:fldCharType="separate"/>
+        </w:r>
+        <w:r>
+          <w:rPr>
+            <w:noProof/>
+          </w:rPr>
+          <w:t>3</w:t>
+        </w:r>
+        <w:r>
+          <w:rPr>
+            <w:noProof/>
+          </w:rPr>
+          <w:fldChar w:fldCharType="end"/>
+        </w:r>
       </w:p>
     </w:sdtContent>
   </w:sdt>
@@ -6958,8 +7620,8 @@
 </file>
 
 <file path=word/footnotes.xml><?xml version="1.0" encoding="utf-8"?>
-<w:footnotes xmlns:ve="http://schemas.openxmlformats.org/markup-compatibility/2006" xmlns:o="urn:schemas-microsoft-com:office:office" xmlns:r="http://schemas.openxmlformats.org/officeDocument/2006/relationships" xmlns:m="http://schemas.openxmlformats.org/officeDocument/2006/math" xmlns:v="urn:schemas-microsoft-com:vml" xmlns:wp="http://schemas.openxmlformats.org/drawingml/2006/wordprocessingDrawing" xmlns:w10="urn:schemas-microsoft-com:office:word" xmlns:w="http://schemas.openxmlformats.org/wordprocessingml/2006/main" xmlns:wne="http://schemas.microsoft.com/office/word/2006/wordml">
-  <w:footnote w:type="separator" w:id="0">
+<w:footnotes xmlns:wpc="http://schemas.microsoft.com/office/word/2010/wordprocessingCanvas" xmlns:mc="http://schemas.openxmlformats.org/markup-compatibility/2006" xmlns:o="urn:schemas-microsoft-com:office:office" xmlns:r="http://schemas.openxmlformats.org/officeDocument/2006/relationships" xmlns:m="http://schemas.openxmlformats.org/officeDocument/2006/math" xmlns:v="urn:schemas-microsoft-com:vml" xmlns:wp14="http://schemas.microsoft.com/office/word/2010/wordprocessingDrawing" xmlns:wp="http://schemas.openxmlformats.org/drawingml/2006/wordprocessingDrawing" xmlns:w10="urn:schemas-microsoft-com:office:word" xmlns:w="http://schemas.openxmlformats.org/wordprocessingml/2006/main" xmlns:w14="http://schemas.microsoft.com/office/word/2010/wordml" xmlns:wpg="http://schemas.microsoft.com/office/word/2010/wordprocessingGroup" xmlns:wpi="http://schemas.microsoft.com/office/word/2010/wordprocessingInk" xmlns:wne="http://schemas.microsoft.com/office/word/2006/wordml" xmlns:wps="http://schemas.microsoft.com/office/word/2010/wordprocessingShape" mc:Ignorable="w14 wp14">
+  <w:footnote w:type="separator" w:id="-1">
     <w:p>
       <w:pPr>
         <w:spacing w:after="0" w:line="240" w:lineRule="auto"/>
@@ -6969,7 +7631,7 @@
       </w:r>
     </w:p>
   </w:footnote>
-  <w:footnote w:type="continuationSeparator" w:id="1">
+  <w:footnote w:type="continuationSeparator" w:id="0">
     <w:p>
       <w:pPr>
         <w:spacing w:after="0" w:line="240" w:lineRule="auto"/>
@@ -6983,7 +7645,7 @@
 </file>
 
 <file path=word/numbering.xml><?xml version="1.0" encoding="utf-8"?>
-<w:numbering xmlns:ve="http://schemas.openxmlformats.org/markup-compatibility/2006" xmlns:o="urn:schemas-microsoft-com:office:office" xmlns:r="http://schemas.openxmlformats.org/officeDocument/2006/relationships" xmlns:m="http://schemas.openxmlformats.org/officeDocument/2006/math" xmlns:v="urn:schemas-microsoft-com:vml" xmlns:wp="http://schemas.openxmlformats.org/drawingml/2006/wordprocessingDrawing" xmlns:w10="urn:schemas-microsoft-com:office:word" xmlns:w="http://schemas.openxmlformats.org/wordprocessingml/2006/main" xmlns:wne="http://schemas.microsoft.com/office/word/2006/wordml">
+<w:numbering xmlns:wpc="http://schemas.microsoft.com/office/word/2010/wordprocessingCanvas" xmlns:mc="http://schemas.openxmlformats.org/markup-compatibility/2006" xmlns:o="urn:schemas-microsoft-com:office:office" xmlns:r="http://schemas.openxmlformats.org/officeDocument/2006/relationships" xmlns:m="http://schemas.openxmlformats.org/officeDocument/2006/math" xmlns:v="urn:schemas-microsoft-com:vml" xmlns:wp14="http://schemas.microsoft.com/office/word/2010/wordprocessingDrawing" xmlns:wp="http://schemas.openxmlformats.org/drawingml/2006/wordprocessingDrawing" xmlns:w10="urn:schemas-microsoft-com:office:word" xmlns:w="http://schemas.openxmlformats.org/wordprocessingml/2006/main" xmlns:w14="http://schemas.microsoft.com/office/word/2010/wordml" xmlns:wpg="http://schemas.microsoft.com/office/word/2010/wordprocessingGroup" xmlns:wpi="http://schemas.microsoft.com/office/word/2010/wordprocessingInk" xmlns:wne="http://schemas.microsoft.com/office/word/2006/wordml" xmlns:wps="http://schemas.microsoft.com/office/word/2010/wordprocessingShape" mc:Ignorable="w14 wp14">
   <w:abstractNum w:abstractNumId="0">
     <w:nsid w:val="02E00063"/>
     <w:multiLevelType w:val="hybridMultilevel"/>
@@ -8069,7 +8731,7 @@
 </file>
 
 <file path=word/styles.xml><?xml version="1.0" encoding="utf-8"?>
-<w:styles xmlns:r="http://schemas.openxmlformats.org/officeDocument/2006/relationships" xmlns:w="http://schemas.openxmlformats.org/wordprocessingml/2006/main">
+<w:styles xmlns:mc="http://schemas.openxmlformats.org/markup-compatibility/2006" xmlns:r="http://schemas.openxmlformats.org/officeDocument/2006/relationships" xmlns:w="http://schemas.openxmlformats.org/wordprocessingml/2006/main" xmlns:w14="http://schemas.microsoft.com/office/word/2010/wordml" mc:Ignorable="w14">
   <w:docDefaults>
     <w:rPrDefault>
       <w:rPr>
@@ -8465,7 +9127,6 @@
     <w:uiPriority w:val="99"/>
     <w:semiHidden/>
     <w:unhideWhenUsed/>
-    <w:qFormat/>
     <w:tblPr>
       <w:tblInd w:w="0" w:type="dxa"/>
       <w:tblCellMar>
@@ -10307,7 +10968,7 @@
 </file>
 
 <file path=customXml/itemProps1.xml><?xml version="1.0" encoding="utf-8"?>
-<ds:datastoreItem xmlns:ds="http://schemas.openxmlformats.org/officeDocument/2006/customXml" ds:itemID="{A998FDE3-8266-4151-B6D2-A7FE42FBE0CD}">
+<ds:datastoreItem xmlns:ds="http://schemas.openxmlformats.org/officeDocument/2006/customXml" ds:itemID="{B4105D6A-1A69-4BC0-820A-77099C955E2B}">
   <ds:schemaRefs>
     <ds:schemaRef ds:uri="http://schemas.openxmlformats.org/officeDocument/2006/bibliography"/>
   </ds:schemaRefs>

</xml_diff>